<commit_message>
After minor update to specification
Added table of contents; limited time clock tasks to approval of time sheets.
</commit_message>
<xml_diff>
--- a/CompanyX.Specification.v1.00.docx
+++ b/CompanyX.Specification.v1.00.docx
@@ -44,7 +44,7 @@
           <w:numId w:val="15"/>
         </w:numPr>
       </w:pPr>
-      <w:hyperlink r:id="rId5" w:history="1">
+      <w:hyperlink r:id="rId6" w:history="1">
         <w:r>
           <w:rPr>
             <w:rStyle w:val="Hyperlink"/>
@@ -64,75 +64,3197 @@
           <w:numId w:val="0"/>
         </w:numPr>
       </w:pPr>
+      <w:bookmarkStart w:id="0" w:name="_Toc129686064"/>
       <w:r>
         <w:t>Table of Contents</w:t>
       </w:r>
+      <w:bookmarkEnd w:id="0"/>
     </w:p>
+    <w:sdt>
+      <w:sdtPr>
+        <w:id w:val="-24559628"/>
+        <w:docPartObj>
+          <w:docPartGallery w:val="Table of Contents"/>
+          <w:docPartUnique/>
+        </w:docPartObj>
+      </w:sdtPr>
+      <w:sdtEndPr>
+        <w:rPr>
+          <w:b/>
+          <w:bCs/>
+          <w:noProof/>
+        </w:rPr>
+      </w:sdtEndPr>
+      <w:sdtContent>
+        <w:p>
+          <w:pPr>
+            <w:pStyle w:val="TOC1"/>
+            <w:tabs>
+              <w:tab w:val="right" w:leader="dot" w:pos="10790"/>
+            </w:tabs>
+            <w:rPr>
+              <w:noProof/>
+            </w:rPr>
+          </w:pPr>
+          <w:r>
+            <w:fldChar w:fldCharType="begin"/>
+          </w:r>
+          <w:r>
+            <w:instrText xml:space="preserve"> TOC \o "1-3" \h \z \u </w:instrText>
+          </w:r>
+          <w:r>
+            <w:fldChar w:fldCharType="separate"/>
+          </w:r>
+          <w:hyperlink w:anchor="_Toc129686064" w:history="1">
+            <w:r>
+              <w:rPr>
+                <w:rStyle w:val="Hyperlink"/>
+                <w:noProof/>
+              </w:rPr>
+              <w:t>Table of Contents</w:t>
+            </w:r>
+            <w:r>
+              <w:rPr>
+                <w:noProof/>
+                <w:webHidden/>
+              </w:rPr>
+              <w:tab/>
+            </w:r>
+            <w:r>
+              <w:rPr>
+                <w:noProof/>
+                <w:webHidden/>
+              </w:rPr>
+              <w:fldChar w:fldCharType="begin"/>
+            </w:r>
+            <w:r>
+              <w:rPr>
+                <w:noProof/>
+                <w:webHidden/>
+              </w:rPr>
+              <w:instrText xml:space="preserve"> PAGEREF _Toc129686064 \h </w:instrText>
+            </w:r>
+            <w:r>
+              <w:rPr>
+                <w:noProof/>
+                <w:webHidden/>
+              </w:rPr>
+            </w:r>
+            <w:r>
+              <w:rPr>
+                <w:noProof/>
+                <w:webHidden/>
+              </w:rPr>
+              <w:fldChar w:fldCharType="separate"/>
+            </w:r>
+            <w:r>
+              <w:rPr>
+                <w:noProof/>
+                <w:webHidden/>
+              </w:rPr>
+              <w:t>2</w:t>
+            </w:r>
+            <w:r>
+              <w:rPr>
+                <w:noProof/>
+                <w:webHidden/>
+              </w:rPr>
+              <w:fldChar w:fldCharType="end"/>
+            </w:r>
+          </w:hyperlink>
+        </w:p>
+        <w:p>
+          <w:pPr>
+            <w:pStyle w:val="TOC1"/>
+            <w:tabs>
+              <w:tab w:val="left" w:pos="440"/>
+              <w:tab w:val="right" w:leader="dot" w:pos="10790"/>
+            </w:tabs>
+            <w:rPr>
+              <w:noProof/>
+            </w:rPr>
+          </w:pPr>
+          <w:hyperlink w:anchor="_Toc129686065" w:history="1">
+            <w:r>
+              <w:rPr>
+                <w:rStyle w:val="Hyperlink"/>
+                <w:noProof/>
+              </w:rPr>
+              <w:t>1</w:t>
+            </w:r>
+            <w:r>
+              <w:rPr>
+                <w:noProof/>
+              </w:rPr>
+              <w:tab/>
+            </w:r>
+            <w:r>
+              <w:rPr>
+                <w:rStyle w:val="Hyperlink"/>
+                <w:noProof/>
+              </w:rPr>
+              <w:t>Introduction</w:t>
+            </w:r>
+            <w:r>
+              <w:rPr>
+                <w:noProof/>
+                <w:webHidden/>
+              </w:rPr>
+              <w:tab/>
+            </w:r>
+            <w:r>
+              <w:rPr>
+                <w:noProof/>
+                <w:webHidden/>
+              </w:rPr>
+              <w:fldChar w:fldCharType="begin"/>
+            </w:r>
+            <w:r>
+              <w:rPr>
+                <w:noProof/>
+                <w:webHidden/>
+              </w:rPr>
+              <w:instrText xml:space="preserve"> PAGEREF _Toc129686065 \h </w:instrText>
+            </w:r>
+            <w:r>
+              <w:rPr>
+                <w:noProof/>
+                <w:webHidden/>
+              </w:rPr>
+            </w:r>
+            <w:r>
+              <w:rPr>
+                <w:noProof/>
+                <w:webHidden/>
+              </w:rPr>
+              <w:fldChar w:fldCharType="separate"/>
+            </w:r>
+            <w:r>
+              <w:rPr>
+                <w:noProof/>
+                <w:webHidden/>
+              </w:rPr>
+              <w:t>4</w:t>
+            </w:r>
+            <w:r>
+              <w:rPr>
+                <w:noProof/>
+                <w:webHidden/>
+              </w:rPr>
+              <w:fldChar w:fldCharType="end"/>
+            </w:r>
+          </w:hyperlink>
+        </w:p>
+        <w:p>
+          <w:pPr>
+            <w:pStyle w:val="TOC2"/>
+            <w:tabs>
+              <w:tab w:val="left" w:pos="880"/>
+              <w:tab w:val="right" w:leader="dot" w:pos="10790"/>
+            </w:tabs>
+            <w:rPr>
+              <w:noProof/>
+            </w:rPr>
+          </w:pPr>
+          <w:hyperlink w:anchor="_Toc129686066" w:history="1">
+            <w:r>
+              <w:rPr>
+                <w:rStyle w:val="Hyperlink"/>
+                <w:noProof/>
+              </w:rPr>
+              <w:t>1.1</w:t>
+            </w:r>
+            <w:r>
+              <w:rPr>
+                <w:noProof/>
+              </w:rPr>
+              <w:tab/>
+            </w:r>
+            <w:r>
+              <w:rPr>
+                <w:rStyle w:val="Hyperlink"/>
+                <w:noProof/>
+              </w:rPr>
+              <w:t>Purpose of Document</w:t>
+            </w:r>
+            <w:r>
+              <w:rPr>
+                <w:noProof/>
+                <w:webHidden/>
+              </w:rPr>
+              <w:tab/>
+            </w:r>
+            <w:r>
+              <w:rPr>
+                <w:noProof/>
+                <w:webHidden/>
+              </w:rPr>
+              <w:fldChar w:fldCharType="begin"/>
+            </w:r>
+            <w:r>
+              <w:rPr>
+                <w:noProof/>
+                <w:webHidden/>
+              </w:rPr>
+              <w:instrText xml:space="preserve"> PAGEREF _Toc129686066 \h </w:instrText>
+            </w:r>
+            <w:r>
+              <w:rPr>
+                <w:noProof/>
+                <w:webHidden/>
+              </w:rPr>
+            </w:r>
+            <w:r>
+              <w:rPr>
+                <w:noProof/>
+                <w:webHidden/>
+              </w:rPr>
+              <w:fldChar w:fldCharType="separate"/>
+            </w:r>
+            <w:r>
+              <w:rPr>
+                <w:noProof/>
+                <w:webHidden/>
+              </w:rPr>
+              <w:t>4</w:t>
+            </w:r>
+            <w:r>
+              <w:rPr>
+                <w:noProof/>
+                <w:webHidden/>
+              </w:rPr>
+              <w:fldChar w:fldCharType="end"/>
+            </w:r>
+          </w:hyperlink>
+        </w:p>
+        <w:p>
+          <w:pPr>
+            <w:pStyle w:val="TOC2"/>
+            <w:tabs>
+              <w:tab w:val="left" w:pos="880"/>
+              <w:tab w:val="right" w:leader="dot" w:pos="10790"/>
+            </w:tabs>
+            <w:rPr>
+              <w:noProof/>
+            </w:rPr>
+          </w:pPr>
+          <w:hyperlink w:anchor="_Toc129686067" w:history="1">
+            <w:r>
+              <w:rPr>
+                <w:rStyle w:val="Hyperlink"/>
+                <w:noProof/>
+              </w:rPr>
+              <w:t>1.2</w:t>
+            </w:r>
+            <w:r>
+              <w:rPr>
+                <w:noProof/>
+              </w:rPr>
+              <w:tab/>
+            </w:r>
+            <w:r>
+              <w:rPr>
+                <w:rStyle w:val="Hyperlink"/>
+                <w:noProof/>
+              </w:rPr>
+              <w:t>Project Summary</w:t>
+            </w:r>
+            <w:r>
+              <w:rPr>
+                <w:noProof/>
+                <w:webHidden/>
+              </w:rPr>
+              <w:tab/>
+            </w:r>
+            <w:r>
+              <w:rPr>
+                <w:noProof/>
+                <w:webHidden/>
+              </w:rPr>
+              <w:fldChar w:fldCharType="begin"/>
+            </w:r>
+            <w:r>
+              <w:rPr>
+                <w:noProof/>
+                <w:webHidden/>
+              </w:rPr>
+              <w:instrText xml:space="preserve"> PAGEREF _Toc129686067 \h </w:instrText>
+            </w:r>
+            <w:r>
+              <w:rPr>
+                <w:noProof/>
+                <w:webHidden/>
+              </w:rPr>
+            </w:r>
+            <w:r>
+              <w:rPr>
+                <w:noProof/>
+                <w:webHidden/>
+              </w:rPr>
+              <w:fldChar w:fldCharType="separate"/>
+            </w:r>
+            <w:r>
+              <w:rPr>
+                <w:noProof/>
+                <w:webHidden/>
+              </w:rPr>
+              <w:t>4</w:t>
+            </w:r>
+            <w:r>
+              <w:rPr>
+                <w:noProof/>
+                <w:webHidden/>
+              </w:rPr>
+              <w:fldChar w:fldCharType="end"/>
+            </w:r>
+          </w:hyperlink>
+        </w:p>
+        <w:p>
+          <w:pPr>
+            <w:pStyle w:val="TOC2"/>
+            <w:tabs>
+              <w:tab w:val="left" w:pos="880"/>
+              <w:tab w:val="right" w:leader="dot" w:pos="10790"/>
+            </w:tabs>
+            <w:rPr>
+              <w:noProof/>
+            </w:rPr>
+          </w:pPr>
+          <w:hyperlink w:anchor="_Toc129686068" w:history="1">
+            <w:r>
+              <w:rPr>
+                <w:rStyle w:val="Hyperlink"/>
+                <w:noProof/>
+              </w:rPr>
+              <w:t>1.3</w:t>
+            </w:r>
+            <w:r>
+              <w:rPr>
+                <w:noProof/>
+              </w:rPr>
+              <w:tab/>
+            </w:r>
+            <w:r>
+              <w:rPr>
+                <w:rStyle w:val="Hyperlink"/>
+                <w:noProof/>
+              </w:rPr>
+              <w:t>Background</w:t>
+            </w:r>
+            <w:r>
+              <w:rPr>
+                <w:noProof/>
+                <w:webHidden/>
+              </w:rPr>
+              <w:tab/>
+            </w:r>
+            <w:r>
+              <w:rPr>
+                <w:noProof/>
+                <w:webHidden/>
+              </w:rPr>
+              <w:fldChar w:fldCharType="begin"/>
+            </w:r>
+            <w:r>
+              <w:rPr>
+                <w:noProof/>
+                <w:webHidden/>
+              </w:rPr>
+              <w:instrText xml:space="preserve"> PAGEREF _Toc129686068 \h </w:instrText>
+            </w:r>
+            <w:r>
+              <w:rPr>
+                <w:noProof/>
+                <w:webHidden/>
+              </w:rPr>
+            </w:r>
+            <w:r>
+              <w:rPr>
+                <w:noProof/>
+                <w:webHidden/>
+              </w:rPr>
+              <w:fldChar w:fldCharType="separate"/>
+            </w:r>
+            <w:r>
+              <w:rPr>
+                <w:noProof/>
+                <w:webHidden/>
+              </w:rPr>
+              <w:t>4</w:t>
+            </w:r>
+            <w:r>
+              <w:rPr>
+                <w:noProof/>
+                <w:webHidden/>
+              </w:rPr>
+              <w:fldChar w:fldCharType="end"/>
+            </w:r>
+          </w:hyperlink>
+        </w:p>
+        <w:p>
+          <w:pPr>
+            <w:pStyle w:val="TOC2"/>
+            <w:tabs>
+              <w:tab w:val="left" w:pos="880"/>
+              <w:tab w:val="right" w:leader="dot" w:pos="10790"/>
+            </w:tabs>
+            <w:rPr>
+              <w:noProof/>
+            </w:rPr>
+          </w:pPr>
+          <w:hyperlink w:anchor="_Toc129686069" w:history="1">
+            <w:r>
+              <w:rPr>
+                <w:rStyle w:val="Hyperlink"/>
+                <w:noProof/>
+              </w:rPr>
+              <w:t>1.4</w:t>
+            </w:r>
+            <w:r>
+              <w:rPr>
+                <w:noProof/>
+              </w:rPr>
+              <w:tab/>
+            </w:r>
+            <w:r>
+              <w:rPr>
+                <w:rStyle w:val="Hyperlink"/>
+                <w:noProof/>
+              </w:rPr>
+              <w:t>Project Scope</w:t>
+            </w:r>
+            <w:r>
+              <w:rPr>
+                <w:noProof/>
+                <w:webHidden/>
+              </w:rPr>
+              <w:tab/>
+            </w:r>
+            <w:r>
+              <w:rPr>
+                <w:noProof/>
+                <w:webHidden/>
+              </w:rPr>
+              <w:fldChar w:fldCharType="begin"/>
+            </w:r>
+            <w:r>
+              <w:rPr>
+                <w:noProof/>
+                <w:webHidden/>
+              </w:rPr>
+              <w:instrText xml:space="preserve"> PAGEREF _Toc129686069 \h </w:instrText>
+            </w:r>
+            <w:r>
+              <w:rPr>
+                <w:noProof/>
+                <w:webHidden/>
+              </w:rPr>
+            </w:r>
+            <w:r>
+              <w:rPr>
+                <w:noProof/>
+                <w:webHidden/>
+              </w:rPr>
+              <w:fldChar w:fldCharType="separate"/>
+            </w:r>
+            <w:r>
+              <w:rPr>
+                <w:noProof/>
+                <w:webHidden/>
+              </w:rPr>
+              <w:t>4</w:t>
+            </w:r>
+            <w:r>
+              <w:rPr>
+                <w:noProof/>
+                <w:webHidden/>
+              </w:rPr>
+              <w:fldChar w:fldCharType="end"/>
+            </w:r>
+          </w:hyperlink>
+        </w:p>
+        <w:p>
+          <w:pPr>
+            <w:pStyle w:val="TOC2"/>
+            <w:tabs>
+              <w:tab w:val="left" w:pos="880"/>
+              <w:tab w:val="right" w:leader="dot" w:pos="10790"/>
+            </w:tabs>
+            <w:rPr>
+              <w:noProof/>
+            </w:rPr>
+          </w:pPr>
+          <w:hyperlink w:anchor="_Toc129686070" w:history="1">
+            <w:r>
+              <w:rPr>
+                <w:rStyle w:val="Hyperlink"/>
+                <w:noProof/>
+              </w:rPr>
+              <w:t>1.5</w:t>
+            </w:r>
+            <w:r>
+              <w:rPr>
+                <w:noProof/>
+              </w:rPr>
+              <w:tab/>
+            </w:r>
+            <w:r>
+              <w:rPr>
+                <w:rStyle w:val="Hyperlink"/>
+                <w:noProof/>
+              </w:rPr>
+              <w:t>System Purpose</w:t>
+            </w:r>
+            <w:r>
+              <w:rPr>
+                <w:noProof/>
+                <w:webHidden/>
+              </w:rPr>
+              <w:tab/>
+            </w:r>
+            <w:r>
+              <w:rPr>
+                <w:noProof/>
+                <w:webHidden/>
+              </w:rPr>
+              <w:fldChar w:fldCharType="begin"/>
+            </w:r>
+            <w:r>
+              <w:rPr>
+                <w:noProof/>
+                <w:webHidden/>
+              </w:rPr>
+              <w:instrText xml:space="preserve"> PAGEREF _Toc129686070 \h </w:instrText>
+            </w:r>
+            <w:r>
+              <w:rPr>
+                <w:noProof/>
+                <w:webHidden/>
+              </w:rPr>
+            </w:r>
+            <w:r>
+              <w:rPr>
+                <w:noProof/>
+                <w:webHidden/>
+              </w:rPr>
+              <w:fldChar w:fldCharType="separate"/>
+            </w:r>
+            <w:r>
+              <w:rPr>
+                <w:noProof/>
+                <w:webHidden/>
+              </w:rPr>
+              <w:t>4</w:t>
+            </w:r>
+            <w:r>
+              <w:rPr>
+                <w:noProof/>
+                <w:webHidden/>
+              </w:rPr>
+              <w:fldChar w:fldCharType="end"/>
+            </w:r>
+          </w:hyperlink>
+        </w:p>
+        <w:p>
+          <w:pPr>
+            <w:pStyle w:val="TOC3"/>
+            <w:tabs>
+              <w:tab w:val="left" w:pos="1320"/>
+              <w:tab w:val="right" w:leader="dot" w:pos="10790"/>
+            </w:tabs>
+            <w:rPr>
+              <w:noProof/>
+            </w:rPr>
+          </w:pPr>
+          <w:hyperlink w:anchor="_Toc129686071" w:history="1">
+            <w:r>
+              <w:rPr>
+                <w:rStyle w:val="Hyperlink"/>
+                <w:noProof/>
+              </w:rPr>
+              <w:t>1.5.1</w:t>
+            </w:r>
+            <w:r>
+              <w:rPr>
+                <w:noProof/>
+              </w:rPr>
+              <w:tab/>
+            </w:r>
+            <w:r>
+              <w:rPr>
+                <w:rStyle w:val="Hyperlink"/>
+                <w:noProof/>
+              </w:rPr>
+              <w:t>Users</w:t>
+            </w:r>
+            <w:r>
+              <w:rPr>
+                <w:noProof/>
+                <w:webHidden/>
+              </w:rPr>
+              <w:tab/>
+            </w:r>
+            <w:r>
+              <w:rPr>
+                <w:noProof/>
+                <w:webHidden/>
+              </w:rPr>
+              <w:fldChar w:fldCharType="begin"/>
+            </w:r>
+            <w:r>
+              <w:rPr>
+                <w:noProof/>
+                <w:webHidden/>
+              </w:rPr>
+              <w:instrText xml:space="preserve"> PAGEREF _Toc129686071 \h </w:instrText>
+            </w:r>
+            <w:r>
+              <w:rPr>
+                <w:noProof/>
+                <w:webHidden/>
+              </w:rPr>
+            </w:r>
+            <w:r>
+              <w:rPr>
+                <w:noProof/>
+                <w:webHidden/>
+              </w:rPr>
+              <w:fldChar w:fldCharType="separate"/>
+            </w:r>
+            <w:r>
+              <w:rPr>
+                <w:noProof/>
+                <w:webHidden/>
+              </w:rPr>
+              <w:t>4</w:t>
+            </w:r>
+            <w:r>
+              <w:rPr>
+                <w:noProof/>
+                <w:webHidden/>
+              </w:rPr>
+              <w:fldChar w:fldCharType="end"/>
+            </w:r>
+          </w:hyperlink>
+        </w:p>
+        <w:p>
+          <w:pPr>
+            <w:pStyle w:val="TOC3"/>
+            <w:tabs>
+              <w:tab w:val="left" w:pos="1320"/>
+              <w:tab w:val="right" w:leader="dot" w:pos="10790"/>
+            </w:tabs>
+            <w:rPr>
+              <w:noProof/>
+            </w:rPr>
+          </w:pPr>
+          <w:hyperlink w:anchor="_Toc129686072" w:history="1">
+            <w:r>
+              <w:rPr>
+                <w:rStyle w:val="Hyperlink"/>
+                <w:noProof/>
+              </w:rPr>
+              <w:t>1.5.2</w:t>
+            </w:r>
+            <w:r>
+              <w:rPr>
+                <w:noProof/>
+              </w:rPr>
+              <w:tab/>
+            </w:r>
+            <w:r>
+              <w:rPr>
+                <w:rStyle w:val="Hyperlink"/>
+                <w:noProof/>
+              </w:rPr>
+              <w:t>Location</w:t>
+            </w:r>
+            <w:r>
+              <w:rPr>
+                <w:noProof/>
+                <w:webHidden/>
+              </w:rPr>
+              <w:tab/>
+            </w:r>
+            <w:r>
+              <w:rPr>
+                <w:noProof/>
+                <w:webHidden/>
+              </w:rPr>
+              <w:fldChar w:fldCharType="begin"/>
+            </w:r>
+            <w:r>
+              <w:rPr>
+                <w:noProof/>
+                <w:webHidden/>
+              </w:rPr>
+              <w:instrText xml:space="preserve"> PAGEREF _Toc129686072 \h </w:instrText>
+            </w:r>
+            <w:r>
+              <w:rPr>
+                <w:noProof/>
+                <w:webHidden/>
+              </w:rPr>
+            </w:r>
+            <w:r>
+              <w:rPr>
+                <w:noProof/>
+                <w:webHidden/>
+              </w:rPr>
+              <w:fldChar w:fldCharType="separate"/>
+            </w:r>
+            <w:r>
+              <w:rPr>
+                <w:noProof/>
+                <w:webHidden/>
+              </w:rPr>
+              <w:t>5</w:t>
+            </w:r>
+            <w:r>
+              <w:rPr>
+                <w:noProof/>
+                <w:webHidden/>
+              </w:rPr>
+              <w:fldChar w:fldCharType="end"/>
+            </w:r>
+          </w:hyperlink>
+        </w:p>
+        <w:p>
+          <w:pPr>
+            <w:pStyle w:val="TOC3"/>
+            <w:tabs>
+              <w:tab w:val="left" w:pos="1320"/>
+              <w:tab w:val="right" w:leader="dot" w:pos="10790"/>
+            </w:tabs>
+            <w:rPr>
+              <w:noProof/>
+            </w:rPr>
+          </w:pPr>
+          <w:hyperlink w:anchor="_Toc129686073" w:history="1">
+            <w:r>
+              <w:rPr>
+                <w:rStyle w:val="Hyperlink"/>
+                <w:noProof/>
+              </w:rPr>
+              <w:t>1.5.3</w:t>
+            </w:r>
+            <w:r>
+              <w:rPr>
+                <w:noProof/>
+              </w:rPr>
+              <w:tab/>
+            </w:r>
+            <w:r>
+              <w:rPr>
+                <w:rStyle w:val="Hyperlink"/>
+                <w:noProof/>
+              </w:rPr>
+              <w:t>Responsibilities</w:t>
+            </w:r>
+            <w:r>
+              <w:rPr>
+                <w:noProof/>
+                <w:webHidden/>
+              </w:rPr>
+              <w:tab/>
+            </w:r>
+            <w:r>
+              <w:rPr>
+                <w:noProof/>
+                <w:webHidden/>
+              </w:rPr>
+              <w:fldChar w:fldCharType="begin"/>
+            </w:r>
+            <w:r>
+              <w:rPr>
+                <w:noProof/>
+                <w:webHidden/>
+              </w:rPr>
+              <w:instrText xml:space="preserve"> PAGEREF _Toc129686073 \h </w:instrText>
+            </w:r>
+            <w:r>
+              <w:rPr>
+                <w:noProof/>
+                <w:webHidden/>
+              </w:rPr>
+            </w:r>
+            <w:r>
+              <w:rPr>
+                <w:noProof/>
+                <w:webHidden/>
+              </w:rPr>
+              <w:fldChar w:fldCharType="separate"/>
+            </w:r>
+            <w:r>
+              <w:rPr>
+                <w:noProof/>
+                <w:webHidden/>
+              </w:rPr>
+              <w:t>5</w:t>
+            </w:r>
+            <w:r>
+              <w:rPr>
+                <w:noProof/>
+                <w:webHidden/>
+              </w:rPr>
+              <w:fldChar w:fldCharType="end"/>
+            </w:r>
+          </w:hyperlink>
+        </w:p>
+        <w:p>
+          <w:pPr>
+            <w:pStyle w:val="TOC3"/>
+            <w:tabs>
+              <w:tab w:val="left" w:pos="1320"/>
+              <w:tab w:val="right" w:leader="dot" w:pos="10790"/>
+            </w:tabs>
+            <w:rPr>
+              <w:noProof/>
+            </w:rPr>
+          </w:pPr>
+          <w:hyperlink w:anchor="_Toc129686074" w:history="1">
+            <w:r>
+              <w:rPr>
+                <w:rStyle w:val="Hyperlink"/>
+                <w:noProof/>
+              </w:rPr>
+              <w:t>1.5.4</w:t>
+            </w:r>
+            <w:r>
+              <w:rPr>
+                <w:noProof/>
+              </w:rPr>
+              <w:tab/>
+            </w:r>
+            <w:r>
+              <w:rPr>
+                <w:rStyle w:val="Hyperlink"/>
+                <w:noProof/>
+              </w:rPr>
+              <w:t>Need</w:t>
+            </w:r>
+            <w:r>
+              <w:rPr>
+                <w:noProof/>
+                <w:webHidden/>
+              </w:rPr>
+              <w:tab/>
+            </w:r>
+            <w:r>
+              <w:rPr>
+                <w:noProof/>
+                <w:webHidden/>
+              </w:rPr>
+              <w:fldChar w:fldCharType="begin"/>
+            </w:r>
+            <w:r>
+              <w:rPr>
+                <w:noProof/>
+                <w:webHidden/>
+              </w:rPr>
+              <w:instrText xml:space="preserve"> PAGEREF _Toc129686074 \h </w:instrText>
+            </w:r>
+            <w:r>
+              <w:rPr>
+                <w:noProof/>
+                <w:webHidden/>
+              </w:rPr>
+            </w:r>
+            <w:r>
+              <w:rPr>
+                <w:noProof/>
+                <w:webHidden/>
+              </w:rPr>
+              <w:fldChar w:fldCharType="separate"/>
+            </w:r>
+            <w:r>
+              <w:rPr>
+                <w:noProof/>
+                <w:webHidden/>
+              </w:rPr>
+              <w:t>5</w:t>
+            </w:r>
+            <w:r>
+              <w:rPr>
+                <w:noProof/>
+                <w:webHidden/>
+              </w:rPr>
+              <w:fldChar w:fldCharType="end"/>
+            </w:r>
+          </w:hyperlink>
+        </w:p>
+        <w:p>
+          <w:pPr>
+            <w:pStyle w:val="TOC2"/>
+            <w:tabs>
+              <w:tab w:val="left" w:pos="880"/>
+              <w:tab w:val="right" w:leader="dot" w:pos="10790"/>
+            </w:tabs>
+            <w:rPr>
+              <w:noProof/>
+            </w:rPr>
+          </w:pPr>
+          <w:hyperlink w:anchor="_Toc129686075" w:history="1">
+            <w:r>
+              <w:rPr>
+                <w:rStyle w:val="Hyperlink"/>
+                <w:noProof/>
+              </w:rPr>
+              <w:t>1.6</w:t>
+            </w:r>
+            <w:r>
+              <w:rPr>
+                <w:noProof/>
+              </w:rPr>
+              <w:tab/>
+            </w:r>
+            <w:r>
+              <w:rPr>
+                <w:rStyle w:val="Hyperlink"/>
+                <w:noProof/>
+              </w:rPr>
+              <w:t>Overview of Document</w:t>
+            </w:r>
+            <w:r>
+              <w:rPr>
+                <w:noProof/>
+                <w:webHidden/>
+              </w:rPr>
+              <w:tab/>
+            </w:r>
+            <w:r>
+              <w:rPr>
+                <w:noProof/>
+                <w:webHidden/>
+              </w:rPr>
+              <w:fldChar w:fldCharType="begin"/>
+            </w:r>
+            <w:r>
+              <w:rPr>
+                <w:noProof/>
+                <w:webHidden/>
+              </w:rPr>
+              <w:instrText xml:space="preserve"> PAGEREF _Toc129686075 \h </w:instrText>
+            </w:r>
+            <w:r>
+              <w:rPr>
+                <w:noProof/>
+                <w:webHidden/>
+              </w:rPr>
+            </w:r>
+            <w:r>
+              <w:rPr>
+                <w:noProof/>
+                <w:webHidden/>
+              </w:rPr>
+              <w:fldChar w:fldCharType="separate"/>
+            </w:r>
+            <w:r>
+              <w:rPr>
+                <w:noProof/>
+                <w:webHidden/>
+              </w:rPr>
+              <w:t>5</w:t>
+            </w:r>
+            <w:r>
+              <w:rPr>
+                <w:noProof/>
+                <w:webHidden/>
+              </w:rPr>
+              <w:fldChar w:fldCharType="end"/>
+            </w:r>
+          </w:hyperlink>
+        </w:p>
+        <w:p>
+          <w:pPr>
+            <w:pStyle w:val="TOC1"/>
+            <w:tabs>
+              <w:tab w:val="left" w:pos="440"/>
+              <w:tab w:val="right" w:leader="dot" w:pos="10790"/>
+            </w:tabs>
+            <w:rPr>
+              <w:noProof/>
+            </w:rPr>
+          </w:pPr>
+          <w:hyperlink w:anchor="_Toc129686076" w:history="1">
+            <w:r>
+              <w:rPr>
+                <w:rStyle w:val="Hyperlink"/>
+                <w:noProof/>
+              </w:rPr>
+              <w:t>2</w:t>
+            </w:r>
+            <w:r>
+              <w:rPr>
+                <w:noProof/>
+              </w:rPr>
+              <w:tab/>
+            </w:r>
+            <w:r>
+              <w:rPr>
+                <w:rStyle w:val="Hyperlink"/>
+                <w:noProof/>
+              </w:rPr>
+              <w:t>Functional Objectives</w:t>
+            </w:r>
+            <w:r>
+              <w:rPr>
+                <w:noProof/>
+                <w:webHidden/>
+              </w:rPr>
+              <w:tab/>
+            </w:r>
+            <w:r>
+              <w:rPr>
+                <w:noProof/>
+                <w:webHidden/>
+              </w:rPr>
+              <w:fldChar w:fldCharType="begin"/>
+            </w:r>
+            <w:r>
+              <w:rPr>
+                <w:noProof/>
+                <w:webHidden/>
+              </w:rPr>
+              <w:instrText xml:space="preserve"> PAGEREF _Toc129686076 \h </w:instrText>
+            </w:r>
+            <w:r>
+              <w:rPr>
+                <w:noProof/>
+                <w:webHidden/>
+              </w:rPr>
+            </w:r>
+            <w:r>
+              <w:rPr>
+                <w:noProof/>
+                <w:webHidden/>
+              </w:rPr>
+              <w:fldChar w:fldCharType="separate"/>
+            </w:r>
+            <w:r>
+              <w:rPr>
+                <w:noProof/>
+                <w:webHidden/>
+              </w:rPr>
+              <w:t>6</w:t>
+            </w:r>
+            <w:r>
+              <w:rPr>
+                <w:noProof/>
+                <w:webHidden/>
+              </w:rPr>
+              <w:fldChar w:fldCharType="end"/>
+            </w:r>
+          </w:hyperlink>
+        </w:p>
+        <w:p>
+          <w:pPr>
+            <w:pStyle w:val="TOC2"/>
+            <w:tabs>
+              <w:tab w:val="left" w:pos="880"/>
+              <w:tab w:val="right" w:leader="dot" w:pos="10790"/>
+            </w:tabs>
+            <w:rPr>
+              <w:noProof/>
+            </w:rPr>
+          </w:pPr>
+          <w:hyperlink w:anchor="_Toc129686077" w:history="1">
+            <w:r>
+              <w:rPr>
+                <w:rStyle w:val="Hyperlink"/>
+                <w:noProof/>
+              </w:rPr>
+              <w:t>2.1</w:t>
+            </w:r>
+            <w:r>
+              <w:rPr>
+                <w:noProof/>
+              </w:rPr>
+              <w:tab/>
+            </w:r>
+            <w:r>
+              <w:rPr>
+                <w:rStyle w:val="Hyperlink"/>
+                <w:noProof/>
+              </w:rPr>
+              <w:t>High Priority</w:t>
+            </w:r>
+            <w:r>
+              <w:rPr>
+                <w:noProof/>
+                <w:webHidden/>
+              </w:rPr>
+              <w:tab/>
+            </w:r>
+            <w:r>
+              <w:rPr>
+                <w:noProof/>
+                <w:webHidden/>
+              </w:rPr>
+              <w:fldChar w:fldCharType="begin"/>
+            </w:r>
+            <w:r>
+              <w:rPr>
+                <w:noProof/>
+                <w:webHidden/>
+              </w:rPr>
+              <w:instrText xml:space="preserve"> PAGEREF _Toc129686077 \h </w:instrText>
+            </w:r>
+            <w:r>
+              <w:rPr>
+                <w:noProof/>
+                <w:webHidden/>
+              </w:rPr>
+            </w:r>
+            <w:r>
+              <w:rPr>
+                <w:noProof/>
+                <w:webHidden/>
+              </w:rPr>
+              <w:fldChar w:fldCharType="separate"/>
+            </w:r>
+            <w:r>
+              <w:rPr>
+                <w:noProof/>
+                <w:webHidden/>
+              </w:rPr>
+              <w:t>6</w:t>
+            </w:r>
+            <w:r>
+              <w:rPr>
+                <w:noProof/>
+                <w:webHidden/>
+              </w:rPr>
+              <w:fldChar w:fldCharType="end"/>
+            </w:r>
+          </w:hyperlink>
+        </w:p>
+        <w:p>
+          <w:pPr>
+            <w:pStyle w:val="TOC2"/>
+            <w:tabs>
+              <w:tab w:val="left" w:pos="880"/>
+              <w:tab w:val="right" w:leader="dot" w:pos="10790"/>
+            </w:tabs>
+            <w:rPr>
+              <w:noProof/>
+            </w:rPr>
+          </w:pPr>
+          <w:hyperlink w:anchor="_Toc129686078" w:history="1">
+            <w:r>
+              <w:rPr>
+                <w:rStyle w:val="Hyperlink"/>
+                <w:noProof/>
+              </w:rPr>
+              <w:t>2.2</w:t>
+            </w:r>
+            <w:r>
+              <w:rPr>
+                <w:noProof/>
+              </w:rPr>
+              <w:tab/>
+            </w:r>
+            <w:r>
+              <w:rPr>
+                <w:rStyle w:val="Hyperlink"/>
+                <w:noProof/>
+              </w:rPr>
+              <w:t>Medium Priority</w:t>
+            </w:r>
+            <w:r>
+              <w:rPr>
+                <w:noProof/>
+                <w:webHidden/>
+              </w:rPr>
+              <w:tab/>
+            </w:r>
+            <w:r>
+              <w:rPr>
+                <w:noProof/>
+                <w:webHidden/>
+              </w:rPr>
+              <w:fldChar w:fldCharType="begin"/>
+            </w:r>
+            <w:r>
+              <w:rPr>
+                <w:noProof/>
+                <w:webHidden/>
+              </w:rPr>
+              <w:instrText xml:space="preserve"> PAGEREF _Toc129686078 \h </w:instrText>
+            </w:r>
+            <w:r>
+              <w:rPr>
+                <w:noProof/>
+                <w:webHidden/>
+              </w:rPr>
+            </w:r>
+            <w:r>
+              <w:rPr>
+                <w:noProof/>
+                <w:webHidden/>
+              </w:rPr>
+              <w:fldChar w:fldCharType="separate"/>
+            </w:r>
+            <w:r>
+              <w:rPr>
+                <w:noProof/>
+                <w:webHidden/>
+              </w:rPr>
+              <w:t>6</w:t>
+            </w:r>
+            <w:r>
+              <w:rPr>
+                <w:noProof/>
+                <w:webHidden/>
+              </w:rPr>
+              <w:fldChar w:fldCharType="end"/>
+            </w:r>
+          </w:hyperlink>
+        </w:p>
+        <w:p>
+          <w:pPr>
+            <w:pStyle w:val="TOC2"/>
+            <w:tabs>
+              <w:tab w:val="left" w:pos="880"/>
+              <w:tab w:val="right" w:leader="dot" w:pos="10790"/>
+            </w:tabs>
+            <w:rPr>
+              <w:noProof/>
+            </w:rPr>
+          </w:pPr>
+          <w:hyperlink w:anchor="_Toc129686079" w:history="1">
+            <w:r>
+              <w:rPr>
+                <w:rStyle w:val="Hyperlink"/>
+                <w:noProof/>
+              </w:rPr>
+              <w:t>2.3</w:t>
+            </w:r>
+            <w:r>
+              <w:rPr>
+                <w:noProof/>
+              </w:rPr>
+              <w:tab/>
+            </w:r>
+            <w:r>
+              <w:rPr>
+                <w:rStyle w:val="Hyperlink"/>
+                <w:noProof/>
+              </w:rPr>
+              <w:t>Low Priority</w:t>
+            </w:r>
+            <w:r>
+              <w:rPr>
+                <w:noProof/>
+                <w:webHidden/>
+              </w:rPr>
+              <w:tab/>
+            </w:r>
+            <w:r>
+              <w:rPr>
+                <w:noProof/>
+                <w:webHidden/>
+              </w:rPr>
+              <w:fldChar w:fldCharType="begin"/>
+            </w:r>
+            <w:r>
+              <w:rPr>
+                <w:noProof/>
+                <w:webHidden/>
+              </w:rPr>
+              <w:instrText xml:space="preserve"> PAGEREF _Toc129686079 \h </w:instrText>
+            </w:r>
+            <w:r>
+              <w:rPr>
+                <w:noProof/>
+                <w:webHidden/>
+              </w:rPr>
+            </w:r>
+            <w:r>
+              <w:rPr>
+                <w:noProof/>
+                <w:webHidden/>
+              </w:rPr>
+              <w:fldChar w:fldCharType="separate"/>
+            </w:r>
+            <w:r>
+              <w:rPr>
+                <w:noProof/>
+                <w:webHidden/>
+              </w:rPr>
+              <w:t>6</w:t>
+            </w:r>
+            <w:r>
+              <w:rPr>
+                <w:noProof/>
+                <w:webHidden/>
+              </w:rPr>
+              <w:fldChar w:fldCharType="end"/>
+            </w:r>
+          </w:hyperlink>
+        </w:p>
+        <w:p>
+          <w:pPr>
+            <w:pStyle w:val="TOC1"/>
+            <w:tabs>
+              <w:tab w:val="left" w:pos="440"/>
+              <w:tab w:val="right" w:leader="dot" w:pos="10790"/>
+            </w:tabs>
+            <w:rPr>
+              <w:noProof/>
+            </w:rPr>
+          </w:pPr>
+          <w:hyperlink w:anchor="_Toc129686080" w:history="1">
+            <w:r>
+              <w:rPr>
+                <w:rStyle w:val="Hyperlink"/>
+                <w:noProof/>
+              </w:rPr>
+              <w:t>3</w:t>
+            </w:r>
+            <w:r>
+              <w:rPr>
+                <w:noProof/>
+              </w:rPr>
+              <w:tab/>
+            </w:r>
+            <w:r>
+              <w:rPr>
+                <w:rStyle w:val="Hyperlink"/>
+                <w:noProof/>
+              </w:rPr>
+              <w:t>Non-Functional Objectives</w:t>
+            </w:r>
+            <w:r>
+              <w:rPr>
+                <w:noProof/>
+                <w:webHidden/>
+              </w:rPr>
+              <w:tab/>
+            </w:r>
+            <w:r>
+              <w:rPr>
+                <w:noProof/>
+                <w:webHidden/>
+              </w:rPr>
+              <w:fldChar w:fldCharType="begin"/>
+            </w:r>
+            <w:r>
+              <w:rPr>
+                <w:noProof/>
+                <w:webHidden/>
+              </w:rPr>
+              <w:instrText xml:space="preserve"> PAGEREF _Toc129686080 \h </w:instrText>
+            </w:r>
+            <w:r>
+              <w:rPr>
+                <w:noProof/>
+                <w:webHidden/>
+              </w:rPr>
+            </w:r>
+            <w:r>
+              <w:rPr>
+                <w:noProof/>
+                <w:webHidden/>
+              </w:rPr>
+              <w:fldChar w:fldCharType="separate"/>
+            </w:r>
+            <w:r>
+              <w:rPr>
+                <w:noProof/>
+                <w:webHidden/>
+              </w:rPr>
+              <w:t>6</w:t>
+            </w:r>
+            <w:r>
+              <w:rPr>
+                <w:noProof/>
+                <w:webHidden/>
+              </w:rPr>
+              <w:fldChar w:fldCharType="end"/>
+            </w:r>
+          </w:hyperlink>
+        </w:p>
+        <w:p>
+          <w:pPr>
+            <w:pStyle w:val="TOC2"/>
+            <w:tabs>
+              <w:tab w:val="left" w:pos="880"/>
+              <w:tab w:val="right" w:leader="dot" w:pos="10790"/>
+            </w:tabs>
+            <w:rPr>
+              <w:noProof/>
+            </w:rPr>
+          </w:pPr>
+          <w:hyperlink w:anchor="_Toc129686081" w:history="1">
+            <w:r>
+              <w:rPr>
+                <w:rStyle w:val="Hyperlink"/>
+                <w:noProof/>
+              </w:rPr>
+              <w:t>3.1</w:t>
+            </w:r>
+            <w:r>
+              <w:rPr>
+                <w:noProof/>
+              </w:rPr>
+              <w:tab/>
+            </w:r>
+            <w:r>
+              <w:rPr>
+                <w:rStyle w:val="Hyperlink"/>
+                <w:noProof/>
+              </w:rPr>
+              <w:t>Reliability</w:t>
+            </w:r>
+            <w:r>
+              <w:rPr>
+                <w:noProof/>
+                <w:webHidden/>
+              </w:rPr>
+              <w:tab/>
+            </w:r>
+            <w:r>
+              <w:rPr>
+                <w:noProof/>
+                <w:webHidden/>
+              </w:rPr>
+              <w:fldChar w:fldCharType="begin"/>
+            </w:r>
+            <w:r>
+              <w:rPr>
+                <w:noProof/>
+                <w:webHidden/>
+              </w:rPr>
+              <w:instrText xml:space="preserve"> PAGEREF _Toc129686081 \h </w:instrText>
+            </w:r>
+            <w:r>
+              <w:rPr>
+                <w:noProof/>
+                <w:webHidden/>
+              </w:rPr>
+            </w:r>
+            <w:r>
+              <w:rPr>
+                <w:noProof/>
+                <w:webHidden/>
+              </w:rPr>
+              <w:fldChar w:fldCharType="separate"/>
+            </w:r>
+            <w:r>
+              <w:rPr>
+                <w:noProof/>
+                <w:webHidden/>
+              </w:rPr>
+              <w:t>6</w:t>
+            </w:r>
+            <w:r>
+              <w:rPr>
+                <w:noProof/>
+                <w:webHidden/>
+              </w:rPr>
+              <w:fldChar w:fldCharType="end"/>
+            </w:r>
+          </w:hyperlink>
+        </w:p>
+        <w:p>
+          <w:pPr>
+            <w:pStyle w:val="TOC2"/>
+            <w:tabs>
+              <w:tab w:val="left" w:pos="880"/>
+              <w:tab w:val="right" w:leader="dot" w:pos="10790"/>
+            </w:tabs>
+            <w:rPr>
+              <w:noProof/>
+            </w:rPr>
+          </w:pPr>
+          <w:hyperlink w:anchor="_Toc129686082" w:history="1">
+            <w:r>
+              <w:rPr>
+                <w:rStyle w:val="Hyperlink"/>
+                <w:noProof/>
+              </w:rPr>
+              <w:t>3.2</w:t>
+            </w:r>
+            <w:r>
+              <w:rPr>
+                <w:noProof/>
+              </w:rPr>
+              <w:tab/>
+            </w:r>
+            <w:r>
+              <w:rPr>
+                <w:rStyle w:val="Hyperlink"/>
+                <w:noProof/>
+              </w:rPr>
+              <w:t>Usability</w:t>
+            </w:r>
+            <w:r>
+              <w:rPr>
+                <w:noProof/>
+                <w:webHidden/>
+              </w:rPr>
+              <w:tab/>
+            </w:r>
+            <w:r>
+              <w:rPr>
+                <w:noProof/>
+                <w:webHidden/>
+              </w:rPr>
+              <w:fldChar w:fldCharType="begin"/>
+            </w:r>
+            <w:r>
+              <w:rPr>
+                <w:noProof/>
+                <w:webHidden/>
+              </w:rPr>
+              <w:instrText xml:space="preserve"> PAGEREF _Toc129686082 \h </w:instrText>
+            </w:r>
+            <w:r>
+              <w:rPr>
+                <w:noProof/>
+                <w:webHidden/>
+              </w:rPr>
+            </w:r>
+            <w:r>
+              <w:rPr>
+                <w:noProof/>
+                <w:webHidden/>
+              </w:rPr>
+              <w:fldChar w:fldCharType="separate"/>
+            </w:r>
+            <w:r>
+              <w:rPr>
+                <w:noProof/>
+                <w:webHidden/>
+              </w:rPr>
+              <w:t>6</w:t>
+            </w:r>
+            <w:r>
+              <w:rPr>
+                <w:noProof/>
+                <w:webHidden/>
+              </w:rPr>
+              <w:fldChar w:fldCharType="end"/>
+            </w:r>
+          </w:hyperlink>
+        </w:p>
+        <w:p>
+          <w:pPr>
+            <w:pStyle w:val="TOC2"/>
+            <w:tabs>
+              <w:tab w:val="left" w:pos="880"/>
+              <w:tab w:val="right" w:leader="dot" w:pos="10790"/>
+            </w:tabs>
+            <w:rPr>
+              <w:noProof/>
+            </w:rPr>
+          </w:pPr>
+          <w:hyperlink w:anchor="_Toc129686083" w:history="1">
+            <w:r>
+              <w:rPr>
+                <w:rStyle w:val="Hyperlink"/>
+                <w:noProof/>
+              </w:rPr>
+              <w:t>3.3</w:t>
+            </w:r>
+            <w:r>
+              <w:rPr>
+                <w:noProof/>
+              </w:rPr>
+              <w:tab/>
+            </w:r>
+            <w:r>
+              <w:rPr>
+                <w:rStyle w:val="Hyperlink"/>
+                <w:noProof/>
+              </w:rPr>
+              <w:t>Performance</w:t>
+            </w:r>
+            <w:r>
+              <w:rPr>
+                <w:noProof/>
+                <w:webHidden/>
+              </w:rPr>
+              <w:tab/>
+            </w:r>
+            <w:r>
+              <w:rPr>
+                <w:noProof/>
+                <w:webHidden/>
+              </w:rPr>
+              <w:fldChar w:fldCharType="begin"/>
+            </w:r>
+            <w:r>
+              <w:rPr>
+                <w:noProof/>
+                <w:webHidden/>
+              </w:rPr>
+              <w:instrText xml:space="preserve"> PAGEREF _Toc129686083 \h </w:instrText>
+            </w:r>
+            <w:r>
+              <w:rPr>
+                <w:noProof/>
+                <w:webHidden/>
+              </w:rPr>
+            </w:r>
+            <w:r>
+              <w:rPr>
+                <w:noProof/>
+                <w:webHidden/>
+              </w:rPr>
+              <w:fldChar w:fldCharType="separate"/>
+            </w:r>
+            <w:r>
+              <w:rPr>
+                <w:noProof/>
+                <w:webHidden/>
+              </w:rPr>
+              <w:t>6</w:t>
+            </w:r>
+            <w:r>
+              <w:rPr>
+                <w:noProof/>
+                <w:webHidden/>
+              </w:rPr>
+              <w:fldChar w:fldCharType="end"/>
+            </w:r>
+          </w:hyperlink>
+        </w:p>
+        <w:p>
+          <w:pPr>
+            <w:pStyle w:val="TOC2"/>
+            <w:tabs>
+              <w:tab w:val="left" w:pos="880"/>
+              <w:tab w:val="right" w:leader="dot" w:pos="10790"/>
+            </w:tabs>
+            <w:rPr>
+              <w:noProof/>
+            </w:rPr>
+          </w:pPr>
+          <w:hyperlink w:anchor="_Toc129686084" w:history="1">
+            <w:r>
+              <w:rPr>
+                <w:rStyle w:val="Hyperlink"/>
+                <w:noProof/>
+              </w:rPr>
+              <w:t>3.4</w:t>
+            </w:r>
+            <w:r>
+              <w:rPr>
+                <w:noProof/>
+              </w:rPr>
+              <w:tab/>
+            </w:r>
+            <w:r>
+              <w:rPr>
+                <w:rStyle w:val="Hyperlink"/>
+                <w:noProof/>
+              </w:rPr>
+              <w:t>Security</w:t>
+            </w:r>
+            <w:r>
+              <w:rPr>
+                <w:noProof/>
+                <w:webHidden/>
+              </w:rPr>
+              <w:tab/>
+            </w:r>
+            <w:r>
+              <w:rPr>
+                <w:noProof/>
+                <w:webHidden/>
+              </w:rPr>
+              <w:fldChar w:fldCharType="begin"/>
+            </w:r>
+            <w:r>
+              <w:rPr>
+                <w:noProof/>
+                <w:webHidden/>
+              </w:rPr>
+              <w:instrText xml:space="preserve"> PAGEREF _Toc129686084 \h </w:instrText>
+            </w:r>
+            <w:r>
+              <w:rPr>
+                <w:noProof/>
+                <w:webHidden/>
+              </w:rPr>
+            </w:r>
+            <w:r>
+              <w:rPr>
+                <w:noProof/>
+                <w:webHidden/>
+              </w:rPr>
+              <w:fldChar w:fldCharType="separate"/>
+            </w:r>
+            <w:r>
+              <w:rPr>
+                <w:noProof/>
+                <w:webHidden/>
+              </w:rPr>
+              <w:t>6</w:t>
+            </w:r>
+            <w:r>
+              <w:rPr>
+                <w:noProof/>
+                <w:webHidden/>
+              </w:rPr>
+              <w:fldChar w:fldCharType="end"/>
+            </w:r>
+          </w:hyperlink>
+        </w:p>
+        <w:p>
+          <w:pPr>
+            <w:pStyle w:val="TOC2"/>
+            <w:tabs>
+              <w:tab w:val="left" w:pos="880"/>
+              <w:tab w:val="right" w:leader="dot" w:pos="10790"/>
+            </w:tabs>
+            <w:rPr>
+              <w:noProof/>
+            </w:rPr>
+          </w:pPr>
+          <w:hyperlink w:anchor="_Toc129686085" w:history="1">
+            <w:r>
+              <w:rPr>
+                <w:rStyle w:val="Hyperlink"/>
+                <w:noProof/>
+              </w:rPr>
+              <w:t>3.5</w:t>
+            </w:r>
+            <w:r>
+              <w:rPr>
+                <w:noProof/>
+              </w:rPr>
+              <w:tab/>
+            </w:r>
+            <w:r>
+              <w:rPr>
+                <w:rStyle w:val="Hyperlink"/>
+                <w:noProof/>
+              </w:rPr>
+              <w:t>Supportability</w:t>
+            </w:r>
+            <w:r>
+              <w:rPr>
+                <w:noProof/>
+                <w:webHidden/>
+              </w:rPr>
+              <w:tab/>
+            </w:r>
+            <w:r>
+              <w:rPr>
+                <w:noProof/>
+                <w:webHidden/>
+              </w:rPr>
+              <w:fldChar w:fldCharType="begin"/>
+            </w:r>
+            <w:r>
+              <w:rPr>
+                <w:noProof/>
+                <w:webHidden/>
+              </w:rPr>
+              <w:instrText xml:space="preserve"> PAGEREF _Toc129686085 \h </w:instrText>
+            </w:r>
+            <w:r>
+              <w:rPr>
+                <w:noProof/>
+                <w:webHidden/>
+              </w:rPr>
+            </w:r>
+            <w:r>
+              <w:rPr>
+                <w:noProof/>
+                <w:webHidden/>
+              </w:rPr>
+              <w:fldChar w:fldCharType="separate"/>
+            </w:r>
+            <w:r>
+              <w:rPr>
+                <w:noProof/>
+                <w:webHidden/>
+              </w:rPr>
+              <w:t>6</w:t>
+            </w:r>
+            <w:r>
+              <w:rPr>
+                <w:noProof/>
+                <w:webHidden/>
+              </w:rPr>
+              <w:fldChar w:fldCharType="end"/>
+            </w:r>
+          </w:hyperlink>
+        </w:p>
+        <w:p>
+          <w:pPr>
+            <w:pStyle w:val="TOC2"/>
+            <w:tabs>
+              <w:tab w:val="left" w:pos="880"/>
+              <w:tab w:val="right" w:leader="dot" w:pos="10790"/>
+            </w:tabs>
+            <w:rPr>
+              <w:noProof/>
+            </w:rPr>
+          </w:pPr>
+          <w:hyperlink w:anchor="_Toc129686086" w:history="1">
+            <w:r>
+              <w:rPr>
+                <w:rStyle w:val="Hyperlink"/>
+                <w:noProof/>
+              </w:rPr>
+              <w:t>3.6</w:t>
+            </w:r>
+            <w:r>
+              <w:rPr>
+                <w:noProof/>
+              </w:rPr>
+              <w:tab/>
+            </w:r>
+            <w:r>
+              <w:rPr>
+                <w:rStyle w:val="Hyperlink"/>
+                <w:noProof/>
+              </w:rPr>
+              <w:t>Online user Documentation and Help</w:t>
+            </w:r>
+            <w:r>
+              <w:rPr>
+                <w:noProof/>
+                <w:webHidden/>
+              </w:rPr>
+              <w:tab/>
+            </w:r>
+            <w:r>
+              <w:rPr>
+                <w:noProof/>
+                <w:webHidden/>
+              </w:rPr>
+              <w:fldChar w:fldCharType="begin"/>
+            </w:r>
+            <w:r>
+              <w:rPr>
+                <w:noProof/>
+                <w:webHidden/>
+              </w:rPr>
+              <w:instrText xml:space="preserve"> PAGEREF _Toc129686086 \h </w:instrText>
+            </w:r>
+            <w:r>
+              <w:rPr>
+                <w:noProof/>
+                <w:webHidden/>
+              </w:rPr>
+            </w:r>
+            <w:r>
+              <w:rPr>
+                <w:noProof/>
+                <w:webHidden/>
+              </w:rPr>
+              <w:fldChar w:fldCharType="separate"/>
+            </w:r>
+            <w:r>
+              <w:rPr>
+                <w:noProof/>
+                <w:webHidden/>
+              </w:rPr>
+              <w:t>6</w:t>
+            </w:r>
+            <w:r>
+              <w:rPr>
+                <w:noProof/>
+                <w:webHidden/>
+              </w:rPr>
+              <w:fldChar w:fldCharType="end"/>
+            </w:r>
+          </w:hyperlink>
+        </w:p>
+        <w:p>
+          <w:pPr>
+            <w:pStyle w:val="TOC2"/>
+            <w:tabs>
+              <w:tab w:val="left" w:pos="880"/>
+              <w:tab w:val="right" w:leader="dot" w:pos="10790"/>
+            </w:tabs>
+            <w:rPr>
+              <w:noProof/>
+            </w:rPr>
+          </w:pPr>
+          <w:hyperlink w:anchor="_Toc129686087" w:history="1">
+            <w:r>
+              <w:rPr>
+                <w:rStyle w:val="Hyperlink"/>
+                <w:noProof/>
+              </w:rPr>
+              <w:t>3.7</w:t>
+            </w:r>
+            <w:r>
+              <w:rPr>
+                <w:noProof/>
+              </w:rPr>
+              <w:tab/>
+            </w:r>
+            <w:r>
+              <w:rPr>
+                <w:rStyle w:val="Hyperlink"/>
+                <w:noProof/>
+              </w:rPr>
+              <w:t>Purchased Components</w:t>
+            </w:r>
+            <w:r>
+              <w:rPr>
+                <w:noProof/>
+                <w:webHidden/>
+              </w:rPr>
+              <w:tab/>
+            </w:r>
+            <w:r>
+              <w:rPr>
+                <w:noProof/>
+                <w:webHidden/>
+              </w:rPr>
+              <w:fldChar w:fldCharType="begin"/>
+            </w:r>
+            <w:r>
+              <w:rPr>
+                <w:noProof/>
+                <w:webHidden/>
+              </w:rPr>
+              <w:instrText xml:space="preserve"> PAGEREF _Toc129686087 \h </w:instrText>
+            </w:r>
+            <w:r>
+              <w:rPr>
+                <w:noProof/>
+                <w:webHidden/>
+              </w:rPr>
+            </w:r>
+            <w:r>
+              <w:rPr>
+                <w:noProof/>
+                <w:webHidden/>
+              </w:rPr>
+              <w:fldChar w:fldCharType="separate"/>
+            </w:r>
+            <w:r>
+              <w:rPr>
+                <w:noProof/>
+                <w:webHidden/>
+              </w:rPr>
+              <w:t>6</w:t>
+            </w:r>
+            <w:r>
+              <w:rPr>
+                <w:noProof/>
+                <w:webHidden/>
+              </w:rPr>
+              <w:fldChar w:fldCharType="end"/>
+            </w:r>
+          </w:hyperlink>
+        </w:p>
+        <w:p>
+          <w:pPr>
+            <w:pStyle w:val="TOC2"/>
+            <w:tabs>
+              <w:tab w:val="left" w:pos="880"/>
+              <w:tab w:val="right" w:leader="dot" w:pos="10790"/>
+            </w:tabs>
+            <w:rPr>
+              <w:noProof/>
+            </w:rPr>
+          </w:pPr>
+          <w:hyperlink w:anchor="_Toc129686088" w:history="1">
+            <w:r>
+              <w:rPr>
+                <w:rStyle w:val="Hyperlink"/>
+                <w:noProof/>
+              </w:rPr>
+              <w:t>3.8</w:t>
+            </w:r>
+            <w:r>
+              <w:rPr>
+                <w:noProof/>
+              </w:rPr>
+              <w:tab/>
+            </w:r>
+            <w:r>
+              <w:rPr>
+                <w:rStyle w:val="Hyperlink"/>
+                <w:noProof/>
+              </w:rPr>
+              <w:t>Interfaces</w:t>
+            </w:r>
+            <w:r>
+              <w:rPr>
+                <w:noProof/>
+                <w:webHidden/>
+              </w:rPr>
+              <w:tab/>
+            </w:r>
+            <w:r>
+              <w:rPr>
+                <w:noProof/>
+                <w:webHidden/>
+              </w:rPr>
+              <w:fldChar w:fldCharType="begin"/>
+            </w:r>
+            <w:r>
+              <w:rPr>
+                <w:noProof/>
+                <w:webHidden/>
+              </w:rPr>
+              <w:instrText xml:space="preserve"> PAGEREF _Toc129686088 \h </w:instrText>
+            </w:r>
+            <w:r>
+              <w:rPr>
+                <w:noProof/>
+                <w:webHidden/>
+              </w:rPr>
+            </w:r>
+            <w:r>
+              <w:rPr>
+                <w:noProof/>
+                <w:webHidden/>
+              </w:rPr>
+              <w:fldChar w:fldCharType="separate"/>
+            </w:r>
+            <w:r>
+              <w:rPr>
+                <w:noProof/>
+                <w:webHidden/>
+              </w:rPr>
+              <w:t>6</w:t>
+            </w:r>
+            <w:r>
+              <w:rPr>
+                <w:noProof/>
+                <w:webHidden/>
+              </w:rPr>
+              <w:fldChar w:fldCharType="end"/>
+            </w:r>
+          </w:hyperlink>
+        </w:p>
+        <w:p>
+          <w:pPr>
+            <w:pStyle w:val="TOC1"/>
+            <w:tabs>
+              <w:tab w:val="left" w:pos="440"/>
+              <w:tab w:val="right" w:leader="dot" w:pos="10790"/>
+            </w:tabs>
+            <w:rPr>
+              <w:noProof/>
+            </w:rPr>
+          </w:pPr>
+          <w:hyperlink w:anchor="_Toc129686089" w:history="1">
+            <w:r>
+              <w:rPr>
+                <w:rStyle w:val="Hyperlink"/>
+                <w:noProof/>
+              </w:rPr>
+              <w:t>4</w:t>
+            </w:r>
+            <w:r>
+              <w:rPr>
+                <w:noProof/>
+              </w:rPr>
+              <w:tab/>
+            </w:r>
+            <w:r>
+              <w:rPr>
+                <w:rStyle w:val="Hyperlink"/>
+                <w:noProof/>
+              </w:rPr>
+              <w:t>The Context Model</w:t>
+            </w:r>
+            <w:r>
+              <w:rPr>
+                <w:noProof/>
+                <w:webHidden/>
+              </w:rPr>
+              <w:tab/>
+            </w:r>
+            <w:r>
+              <w:rPr>
+                <w:noProof/>
+                <w:webHidden/>
+              </w:rPr>
+              <w:fldChar w:fldCharType="begin"/>
+            </w:r>
+            <w:r>
+              <w:rPr>
+                <w:noProof/>
+                <w:webHidden/>
+              </w:rPr>
+              <w:instrText xml:space="preserve"> PAGEREF _Toc129686089 \h </w:instrText>
+            </w:r>
+            <w:r>
+              <w:rPr>
+                <w:noProof/>
+                <w:webHidden/>
+              </w:rPr>
+            </w:r>
+            <w:r>
+              <w:rPr>
+                <w:noProof/>
+                <w:webHidden/>
+              </w:rPr>
+              <w:fldChar w:fldCharType="separate"/>
+            </w:r>
+            <w:r>
+              <w:rPr>
+                <w:noProof/>
+                <w:webHidden/>
+              </w:rPr>
+              <w:t>7</w:t>
+            </w:r>
+            <w:r>
+              <w:rPr>
+                <w:noProof/>
+                <w:webHidden/>
+              </w:rPr>
+              <w:fldChar w:fldCharType="end"/>
+            </w:r>
+          </w:hyperlink>
+        </w:p>
+        <w:p>
+          <w:pPr>
+            <w:pStyle w:val="TOC2"/>
+            <w:tabs>
+              <w:tab w:val="left" w:pos="880"/>
+              <w:tab w:val="right" w:leader="dot" w:pos="10790"/>
+            </w:tabs>
+            <w:rPr>
+              <w:noProof/>
+            </w:rPr>
+          </w:pPr>
+          <w:hyperlink w:anchor="_Toc129686090" w:history="1">
+            <w:r>
+              <w:rPr>
+                <w:rStyle w:val="Hyperlink"/>
+                <w:noProof/>
+              </w:rPr>
+              <w:t>4.1</w:t>
+            </w:r>
+            <w:r>
+              <w:rPr>
+                <w:noProof/>
+              </w:rPr>
+              <w:tab/>
+            </w:r>
+            <w:r>
+              <w:rPr>
+                <w:rStyle w:val="Hyperlink"/>
+                <w:noProof/>
+              </w:rPr>
+              <w:t>Goal Statement</w:t>
+            </w:r>
+            <w:r>
+              <w:rPr>
+                <w:noProof/>
+                <w:webHidden/>
+              </w:rPr>
+              <w:tab/>
+            </w:r>
+            <w:r>
+              <w:rPr>
+                <w:noProof/>
+                <w:webHidden/>
+              </w:rPr>
+              <w:fldChar w:fldCharType="begin"/>
+            </w:r>
+            <w:r>
+              <w:rPr>
+                <w:noProof/>
+                <w:webHidden/>
+              </w:rPr>
+              <w:instrText xml:space="preserve"> PAGEREF _Toc129686090 \h </w:instrText>
+            </w:r>
+            <w:r>
+              <w:rPr>
+                <w:noProof/>
+                <w:webHidden/>
+              </w:rPr>
+            </w:r>
+            <w:r>
+              <w:rPr>
+                <w:noProof/>
+                <w:webHidden/>
+              </w:rPr>
+              <w:fldChar w:fldCharType="separate"/>
+            </w:r>
+            <w:r>
+              <w:rPr>
+                <w:noProof/>
+                <w:webHidden/>
+              </w:rPr>
+              <w:t>7</w:t>
+            </w:r>
+            <w:r>
+              <w:rPr>
+                <w:noProof/>
+                <w:webHidden/>
+              </w:rPr>
+              <w:fldChar w:fldCharType="end"/>
+            </w:r>
+          </w:hyperlink>
+        </w:p>
+        <w:p>
+          <w:pPr>
+            <w:pStyle w:val="TOC2"/>
+            <w:tabs>
+              <w:tab w:val="left" w:pos="880"/>
+              <w:tab w:val="right" w:leader="dot" w:pos="10790"/>
+            </w:tabs>
+            <w:rPr>
+              <w:noProof/>
+            </w:rPr>
+          </w:pPr>
+          <w:hyperlink w:anchor="_Toc129686091" w:history="1">
+            <w:r>
+              <w:rPr>
+                <w:rStyle w:val="Hyperlink"/>
+                <w:noProof/>
+              </w:rPr>
+              <w:t>4.2</w:t>
+            </w:r>
+            <w:r>
+              <w:rPr>
+                <w:noProof/>
+              </w:rPr>
+              <w:tab/>
+            </w:r>
+            <w:r>
+              <w:rPr>
+                <w:rStyle w:val="Hyperlink"/>
+                <w:noProof/>
+              </w:rPr>
+              <w:t>Context Diagram (Information FLow Diagram)</w:t>
+            </w:r>
+            <w:r>
+              <w:rPr>
+                <w:noProof/>
+                <w:webHidden/>
+              </w:rPr>
+              <w:tab/>
+            </w:r>
+            <w:r>
+              <w:rPr>
+                <w:noProof/>
+                <w:webHidden/>
+              </w:rPr>
+              <w:fldChar w:fldCharType="begin"/>
+            </w:r>
+            <w:r>
+              <w:rPr>
+                <w:noProof/>
+                <w:webHidden/>
+              </w:rPr>
+              <w:instrText xml:space="preserve"> PAGEREF _Toc129686091 \h </w:instrText>
+            </w:r>
+            <w:r>
+              <w:rPr>
+                <w:noProof/>
+                <w:webHidden/>
+              </w:rPr>
+            </w:r>
+            <w:r>
+              <w:rPr>
+                <w:noProof/>
+                <w:webHidden/>
+              </w:rPr>
+              <w:fldChar w:fldCharType="separate"/>
+            </w:r>
+            <w:r>
+              <w:rPr>
+                <w:noProof/>
+                <w:webHidden/>
+              </w:rPr>
+              <w:t>7</w:t>
+            </w:r>
+            <w:r>
+              <w:rPr>
+                <w:noProof/>
+                <w:webHidden/>
+              </w:rPr>
+              <w:fldChar w:fldCharType="end"/>
+            </w:r>
+          </w:hyperlink>
+        </w:p>
+        <w:p>
+          <w:pPr>
+            <w:pStyle w:val="TOC2"/>
+            <w:tabs>
+              <w:tab w:val="left" w:pos="880"/>
+              <w:tab w:val="right" w:leader="dot" w:pos="10790"/>
+            </w:tabs>
+            <w:rPr>
+              <w:noProof/>
+            </w:rPr>
+          </w:pPr>
+          <w:hyperlink w:anchor="_Toc129686092" w:history="1">
+            <w:r>
+              <w:rPr>
+                <w:rStyle w:val="Hyperlink"/>
+                <w:noProof/>
+              </w:rPr>
+              <w:t>4.3</w:t>
+            </w:r>
+            <w:r>
+              <w:rPr>
+                <w:noProof/>
+              </w:rPr>
+              <w:tab/>
+            </w:r>
+            <w:r>
+              <w:rPr>
+                <w:rStyle w:val="Hyperlink"/>
+                <w:noProof/>
+              </w:rPr>
+              <w:t>System Externals</w:t>
+            </w:r>
+            <w:r>
+              <w:rPr>
+                <w:noProof/>
+                <w:webHidden/>
+              </w:rPr>
+              <w:tab/>
+            </w:r>
+            <w:r>
+              <w:rPr>
+                <w:noProof/>
+                <w:webHidden/>
+              </w:rPr>
+              <w:fldChar w:fldCharType="begin"/>
+            </w:r>
+            <w:r>
+              <w:rPr>
+                <w:noProof/>
+                <w:webHidden/>
+              </w:rPr>
+              <w:instrText xml:space="preserve"> PAGEREF _Toc129686092 \h </w:instrText>
+            </w:r>
+            <w:r>
+              <w:rPr>
+                <w:noProof/>
+                <w:webHidden/>
+              </w:rPr>
+            </w:r>
+            <w:r>
+              <w:rPr>
+                <w:noProof/>
+                <w:webHidden/>
+              </w:rPr>
+              <w:fldChar w:fldCharType="separate"/>
+            </w:r>
+            <w:r>
+              <w:rPr>
+                <w:noProof/>
+                <w:webHidden/>
+              </w:rPr>
+              <w:t>7</w:t>
+            </w:r>
+            <w:r>
+              <w:rPr>
+                <w:noProof/>
+                <w:webHidden/>
+              </w:rPr>
+              <w:fldChar w:fldCharType="end"/>
+            </w:r>
+          </w:hyperlink>
+        </w:p>
+        <w:p>
+          <w:pPr>
+            <w:pStyle w:val="TOC1"/>
+            <w:tabs>
+              <w:tab w:val="left" w:pos="440"/>
+              <w:tab w:val="right" w:leader="dot" w:pos="10790"/>
+            </w:tabs>
+            <w:rPr>
+              <w:noProof/>
+            </w:rPr>
+          </w:pPr>
+          <w:hyperlink w:anchor="_Toc129686093" w:history="1">
+            <w:r>
+              <w:rPr>
+                <w:rStyle w:val="Hyperlink"/>
+                <w:noProof/>
+              </w:rPr>
+              <w:t>5</w:t>
+            </w:r>
+            <w:r>
+              <w:rPr>
+                <w:noProof/>
+              </w:rPr>
+              <w:tab/>
+            </w:r>
+            <w:r>
+              <w:rPr>
+                <w:rStyle w:val="Hyperlink"/>
+                <w:noProof/>
+              </w:rPr>
+              <w:t>The Use Case Model</w:t>
+            </w:r>
+            <w:r>
+              <w:rPr>
+                <w:noProof/>
+                <w:webHidden/>
+              </w:rPr>
+              <w:tab/>
+            </w:r>
+            <w:r>
+              <w:rPr>
+                <w:noProof/>
+                <w:webHidden/>
+              </w:rPr>
+              <w:fldChar w:fldCharType="begin"/>
+            </w:r>
+            <w:r>
+              <w:rPr>
+                <w:noProof/>
+                <w:webHidden/>
+              </w:rPr>
+              <w:instrText xml:space="preserve"> PAGEREF _Toc129686093 \h </w:instrText>
+            </w:r>
+            <w:r>
+              <w:rPr>
+                <w:noProof/>
+                <w:webHidden/>
+              </w:rPr>
+            </w:r>
+            <w:r>
+              <w:rPr>
+                <w:noProof/>
+                <w:webHidden/>
+              </w:rPr>
+              <w:fldChar w:fldCharType="separate"/>
+            </w:r>
+            <w:r>
+              <w:rPr>
+                <w:noProof/>
+                <w:webHidden/>
+              </w:rPr>
+              <w:t>7</w:t>
+            </w:r>
+            <w:r>
+              <w:rPr>
+                <w:noProof/>
+                <w:webHidden/>
+              </w:rPr>
+              <w:fldChar w:fldCharType="end"/>
+            </w:r>
+          </w:hyperlink>
+        </w:p>
+        <w:p>
+          <w:pPr>
+            <w:pStyle w:val="TOC2"/>
+            <w:tabs>
+              <w:tab w:val="left" w:pos="880"/>
+              <w:tab w:val="right" w:leader="dot" w:pos="10790"/>
+            </w:tabs>
+            <w:rPr>
+              <w:noProof/>
+            </w:rPr>
+          </w:pPr>
+          <w:hyperlink w:anchor="_Toc129686094" w:history="1">
+            <w:r>
+              <w:rPr>
+                <w:rStyle w:val="Hyperlink"/>
+                <w:noProof/>
+              </w:rPr>
+              <w:t>5.1</w:t>
+            </w:r>
+            <w:r>
+              <w:rPr>
+                <w:noProof/>
+              </w:rPr>
+              <w:tab/>
+            </w:r>
+            <w:r>
+              <w:rPr>
+                <w:rStyle w:val="Hyperlink"/>
+                <w:noProof/>
+              </w:rPr>
+              <w:t>System Use Case Diagram</w:t>
+            </w:r>
+            <w:r>
+              <w:rPr>
+                <w:noProof/>
+                <w:webHidden/>
+              </w:rPr>
+              <w:tab/>
+            </w:r>
+            <w:r>
+              <w:rPr>
+                <w:noProof/>
+                <w:webHidden/>
+              </w:rPr>
+              <w:fldChar w:fldCharType="begin"/>
+            </w:r>
+            <w:r>
+              <w:rPr>
+                <w:noProof/>
+                <w:webHidden/>
+              </w:rPr>
+              <w:instrText xml:space="preserve"> PAGEREF _Toc129686094 \h </w:instrText>
+            </w:r>
+            <w:r>
+              <w:rPr>
+                <w:noProof/>
+                <w:webHidden/>
+              </w:rPr>
+            </w:r>
+            <w:r>
+              <w:rPr>
+                <w:noProof/>
+                <w:webHidden/>
+              </w:rPr>
+              <w:fldChar w:fldCharType="separate"/>
+            </w:r>
+            <w:r>
+              <w:rPr>
+                <w:noProof/>
+                <w:webHidden/>
+              </w:rPr>
+              <w:t>7</w:t>
+            </w:r>
+            <w:r>
+              <w:rPr>
+                <w:noProof/>
+                <w:webHidden/>
+              </w:rPr>
+              <w:fldChar w:fldCharType="end"/>
+            </w:r>
+          </w:hyperlink>
+        </w:p>
+        <w:p>
+          <w:pPr>
+            <w:pStyle w:val="TOC2"/>
+            <w:tabs>
+              <w:tab w:val="left" w:pos="880"/>
+              <w:tab w:val="right" w:leader="dot" w:pos="10790"/>
+            </w:tabs>
+            <w:rPr>
+              <w:noProof/>
+            </w:rPr>
+          </w:pPr>
+          <w:hyperlink w:anchor="_Toc129686095" w:history="1">
+            <w:r>
+              <w:rPr>
+                <w:rStyle w:val="Hyperlink"/>
+                <w:noProof/>
+              </w:rPr>
+              <w:t>5.2</w:t>
+            </w:r>
+            <w:r>
+              <w:rPr>
+                <w:noProof/>
+              </w:rPr>
+              <w:tab/>
+            </w:r>
+            <w:r>
+              <w:rPr>
+                <w:rStyle w:val="Hyperlink"/>
+                <w:noProof/>
+              </w:rPr>
+              <w:t>Use Case Descriptions (for selected cases)</w:t>
+            </w:r>
+            <w:r>
+              <w:rPr>
+                <w:noProof/>
+                <w:webHidden/>
+              </w:rPr>
+              <w:tab/>
+            </w:r>
+            <w:r>
+              <w:rPr>
+                <w:noProof/>
+                <w:webHidden/>
+              </w:rPr>
+              <w:fldChar w:fldCharType="begin"/>
+            </w:r>
+            <w:r>
+              <w:rPr>
+                <w:noProof/>
+                <w:webHidden/>
+              </w:rPr>
+              <w:instrText xml:space="preserve"> PAGEREF _Toc129686095 \h </w:instrText>
+            </w:r>
+            <w:r>
+              <w:rPr>
+                <w:noProof/>
+                <w:webHidden/>
+              </w:rPr>
+            </w:r>
+            <w:r>
+              <w:rPr>
+                <w:noProof/>
+                <w:webHidden/>
+              </w:rPr>
+              <w:fldChar w:fldCharType="separate"/>
+            </w:r>
+            <w:r>
+              <w:rPr>
+                <w:noProof/>
+                <w:webHidden/>
+              </w:rPr>
+              <w:t>7</w:t>
+            </w:r>
+            <w:r>
+              <w:rPr>
+                <w:noProof/>
+                <w:webHidden/>
+              </w:rPr>
+              <w:fldChar w:fldCharType="end"/>
+            </w:r>
+          </w:hyperlink>
+        </w:p>
+        <w:p>
+          <w:pPr>
+            <w:pStyle w:val="TOC3"/>
+            <w:tabs>
+              <w:tab w:val="right" w:leader="dot" w:pos="10790"/>
+            </w:tabs>
+            <w:rPr>
+              <w:noProof/>
+            </w:rPr>
+          </w:pPr>
+          <w:hyperlink w:anchor="_Toc129686096" w:history="1">
+            <w:r>
+              <w:rPr>
+                <w:rStyle w:val="Hyperlink"/>
+                <w:noProof/>
+              </w:rPr>
+              <w:t>Add Employee</w:t>
+            </w:r>
+            <w:r>
+              <w:rPr>
+                <w:noProof/>
+                <w:webHidden/>
+              </w:rPr>
+              <w:tab/>
+            </w:r>
+            <w:r>
+              <w:rPr>
+                <w:noProof/>
+                <w:webHidden/>
+              </w:rPr>
+              <w:fldChar w:fldCharType="begin"/>
+            </w:r>
+            <w:r>
+              <w:rPr>
+                <w:noProof/>
+                <w:webHidden/>
+              </w:rPr>
+              <w:instrText xml:space="preserve"> PAGEREF _Toc129686096 \h </w:instrText>
+            </w:r>
+            <w:r>
+              <w:rPr>
+                <w:noProof/>
+                <w:webHidden/>
+              </w:rPr>
+            </w:r>
+            <w:r>
+              <w:rPr>
+                <w:noProof/>
+                <w:webHidden/>
+              </w:rPr>
+              <w:fldChar w:fldCharType="separate"/>
+            </w:r>
+            <w:r>
+              <w:rPr>
+                <w:noProof/>
+                <w:webHidden/>
+              </w:rPr>
+              <w:t>7</w:t>
+            </w:r>
+            <w:r>
+              <w:rPr>
+                <w:noProof/>
+                <w:webHidden/>
+              </w:rPr>
+              <w:fldChar w:fldCharType="end"/>
+            </w:r>
+          </w:hyperlink>
+        </w:p>
+        <w:p>
+          <w:pPr>
+            <w:pStyle w:val="TOC3"/>
+            <w:tabs>
+              <w:tab w:val="right" w:leader="dot" w:pos="10790"/>
+            </w:tabs>
+            <w:rPr>
+              <w:noProof/>
+            </w:rPr>
+          </w:pPr>
+          <w:hyperlink w:anchor="_Toc129686097" w:history="1">
+            <w:r>
+              <w:rPr>
+                <w:rStyle w:val="Hyperlink"/>
+                <w:noProof/>
+              </w:rPr>
+              <w:t>Payroll Administrator</w:t>
+            </w:r>
+            <w:r>
+              <w:rPr>
+                <w:noProof/>
+                <w:webHidden/>
+              </w:rPr>
+              <w:tab/>
+            </w:r>
+            <w:r>
+              <w:rPr>
+                <w:noProof/>
+                <w:webHidden/>
+              </w:rPr>
+              <w:fldChar w:fldCharType="begin"/>
+            </w:r>
+            <w:r>
+              <w:rPr>
+                <w:noProof/>
+                <w:webHidden/>
+              </w:rPr>
+              <w:instrText xml:space="preserve"> PAGEREF _Toc129686097 \h </w:instrText>
+            </w:r>
+            <w:r>
+              <w:rPr>
+                <w:noProof/>
+                <w:webHidden/>
+              </w:rPr>
+            </w:r>
+            <w:r>
+              <w:rPr>
+                <w:noProof/>
+                <w:webHidden/>
+              </w:rPr>
+              <w:fldChar w:fldCharType="separate"/>
+            </w:r>
+            <w:r>
+              <w:rPr>
+                <w:noProof/>
+                <w:webHidden/>
+              </w:rPr>
+              <w:t>8</w:t>
+            </w:r>
+            <w:r>
+              <w:rPr>
+                <w:noProof/>
+                <w:webHidden/>
+              </w:rPr>
+              <w:fldChar w:fldCharType="end"/>
+            </w:r>
+          </w:hyperlink>
+        </w:p>
+        <w:p>
+          <w:pPr>
+            <w:pStyle w:val="TOC1"/>
+            <w:tabs>
+              <w:tab w:val="left" w:pos="440"/>
+              <w:tab w:val="right" w:leader="dot" w:pos="10790"/>
+            </w:tabs>
+            <w:rPr>
+              <w:noProof/>
+            </w:rPr>
+          </w:pPr>
+          <w:hyperlink w:anchor="_Toc129686098" w:history="1">
+            <w:r>
+              <w:rPr>
+                <w:rStyle w:val="Hyperlink"/>
+                <w:noProof/>
+              </w:rPr>
+              <w:t>6</w:t>
+            </w:r>
+            <w:r>
+              <w:rPr>
+                <w:noProof/>
+              </w:rPr>
+              <w:tab/>
+            </w:r>
+            <w:r>
+              <w:rPr>
+                <w:rStyle w:val="Hyperlink"/>
+                <w:noProof/>
+              </w:rPr>
+              <w:t>Logical Design</w:t>
+            </w:r>
+            <w:r>
+              <w:rPr>
+                <w:noProof/>
+                <w:webHidden/>
+              </w:rPr>
+              <w:tab/>
+            </w:r>
+            <w:r>
+              <w:rPr>
+                <w:noProof/>
+                <w:webHidden/>
+              </w:rPr>
+              <w:fldChar w:fldCharType="begin"/>
+            </w:r>
+            <w:r>
+              <w:rPr>
+                <w:noProof/>
+                <w:webHidden/>
+              </w:rPr>
+              <w:instrText xml:space="preserve"> PAGEREF _Toc129686098 \h </w:instrText>
+            </w:r>
+            <w:r>
+              <w:rPr>
+                <w:noProof/>
+                <w:webHidden/>
+              </w:rPr>
+            </w:r>
+            <w:r>
+              <w:rPr>
+                <w:noProof/>
+                <w:webHidden/>
+              </w:rPr>
+              <w:fldChar w:fldCharType="separate"/>
+            </w:r>
+            <w:r>
+              <w:rPr>
+                <w:noProof/>
+                <w:webHidden/>
+              </w:rPr>
+              <w:t>8</w:t>
+            </w:r>
+            <w:r>
+              <w:rPr>
+                <w:noProof/>
+                <w:webHidden/>
+              </w:rPr>
+              <w:fldChar w:fldCharType="end"/>
+            </w:r>
+          </w:hyperlink>
+        </w:p>
+        <w:p>
+          <w:pPr>
+            <w:pStyle w:val="TOC1"/>
+            <w:tabs>
+              <w:tab w:val="left" w:pos="440"/>
+              <w:tab w:val="right" w:leader="dot" w:pos="10790"/>
+            </w:tabs>
+            <w:rPr>
+              <w:noProof/>
+            </w:rPr>
+          </w:pPr>
+          <w:hyperlink w:anchor="_Toc129686099" w:history="1">
+            <w:r>
+              <w:rPr>
+                <w:rStyle w:val="Hyperlink"/>
+                <w:noProof/>
+              </w:rPr>
+              <w:t>7</w:t>
+            </w:r>
+            <w:r>
+              <w:rPr>
+                <w:noProof/>
+              </w:rPr>
+              <w:tab/>
+            </w:r>
+            <w:r>
+              <w:rPr>
+                <w:rStyle w:val="Hyperlink"/>
+                <w:noProof/>
+              </w:rPr>
+              <w:t>Appendix</w:t>
+            </w:r>
+            <w:r>
+              <w:rPr>
+                <w:noProof/>
+                <w:webHidden/>
+              </w:rPr>
+              <w:tab/>
+            </w:r>
+            <w:r>
+              <w:rPr>
+                <w:noProof/>
+                <w:webHidden/>
+              </w:rPr>
+              <w:fldChar w:fldCharType="begin"/>
+            </w:r>
+            <w:r>
+              <w:rPr>
+                <w:noProof/>
+                <w:webHidden/>
+              </w:rPr>
+              <w:instrText xml:space="preserve"> PAGEREF _Toc129686099 \h </w:instrText>
+            </w:r>
+            <w:r>
+              <w:rPr>
+                <w:noProof/>
+                <w:webHidden/>
+              </w:rPr>
+            </w:r>
+            <w:r>
+              <w:rPr>
+                <w:noProof/>
+                <w:webHidden/>
+              </w:rPr>
+              <w:fldChar w:fldCharType="separate"/>
+            </w:r>
+            <w:r>
+              <w:rPr>
+                <w:noProof/>
+                <w:webHidden/>
+              </w:rPr>
+              <w:t>8</w:t>
+            </w:r>
+            <w:r>
+              <w:rPr>
+                <w:noProof/>
+                <w:webHidden/>
+              </w:rPr>
+              <w:fldChar w:fldCharType="end"/>
+            </w:r>
+          </w:hyperlink>
+        </w:p>
+        <w:p>
+          <w:pPr>
+            <w:pStyle w:val="TOC2"/>
+            <w:tabs>
+              <w:tab w:val="right" w:leader="dot" w:pos="10790"/>
+            </w:tabs>
+            <w:rPr>
+              <w:noProof/>
+            </w:rPr>
+          </w:pPr>
+          <w:hyperlink w:anchor="_Toc129686100" w:history="1">
+            <w:r>
+              <w:rPr>
+                <w:rStyle w:val="Hyperlink"/>
+                <w:noProof/>
+              </w:rPr>
+              <w:t>Data Dictionary</w:t>
+            </w:r>
+            <w:r>
+              <w:rPr>
+                <w:noProof/>
+                <w:webHidden/>
+              </w:rPr>
+              <w:tab/>
+            </w:r>
+            <w:r>
+              <w:rPr>
+                <w:noProof/>
+                <w:webHidden/>
+              </w:rPr>
+              <w:fldChar w:fldCharType="begin"/>
+            </w:r>
+            <w:r>
+              <w:rPr>
+                <w:noProof/>
+                <w:webHidden/>
+              </w:rPr>
+              <w:instrText xml:space="preserve"> PAGEREF _Toc129686100 \h </w:instrText>
+            </w:r>
+            <w:r>
+              <w:rPr>
+                <w:noProof/>
+                <w:webHidden/>
+              </w:rPr>
+            </w:r>
+            <w:r>
+              <w:rPr>
+                <w:noProof/>
+                <w:webHidden/>
+              </w:rPr>
+              <w:fldChar w:fldCharType="separate"/>
+            </w:r>
+            <w:r>
+              <w:rPr>
+                <w:noProof/>
+                <w:webHidden/>
+              </w:rPr>
+              <w:t>8</w:t>
+            </w:r>
+            <w:r>
+              <w:rPr>
+                <w:noProof/>
+                <w:webHidden/>
+              </w:rPr>
+              <w:fldChar w:fldCharType="end"/>
+            </w:r>
+          </w:hyperlink>
+        </w:p>
+        <w:p>
+          <w:pPr>
+            <w:pStyle w:val="TOC3"/>
+            <w:tabs>
+              <w:tab w:val="left" w:pos="1320"/>
+              <w:tab w:val="right" w:leader="dot" w:pos="10790"/>
+            </w:tabs>
+            <w:rPr>
+              <w:noProof/>
+            </w:rPr>
+          </w:pPr>
+          <w:hyperlink w:anchor="_Toc129686101" w:history="1">
+            <w:r>
+              <w:rPr>
+                <w:rStyle w:val="Hyperlink"/>
+                <w:noProof/>
+              </w:rPr>
+              <w:t>7.1.1</w:t>
+            </w:r>
+            <w:r>
+              <w:rPr>
+                <w:noProof/>
+              </w:rPr>
+              <w:tab/>
+            </w:r>
+            <w:r>
+              <w:rPr>
+                <w:rStyle w:val="Hyperlink"/>
+                <w:noProof/>
+              </w:rPr>
+              <w:t>Employee</w:t>
+            </w:r>
+            <w:r>
+              <w:rPr>
+                <w:noProof/>
+                <w:webHidden/>
+              </w:rPr>
+              <w:tab/>
+            </w:r>
+            <w:r>
+              <w:rPr>
+                <w:noProof/>
+                <w:webHidden/>
+              </w:rPr>
+              <w:fldChar w:fldCharType="begin"/>
+            </w:r>
+            <w:r>
+              <w:rPr>
+                <w:noProof/>
+                <w:webHidden/>
+              </w:rPr>
+              <w:instrText xml:space="preserve"> PAGEREF _Toc129686101 \h </w:instrText>
+            </w:r>
+            <w:r>
+              <w:rPr>
+                <w:noProof/>
+                <w:webHidden/>
+              </w:rPr>
+            </w:r>
+            <w:r>
+              <w:rPr>
+                <w:noProof/>
+                <w:webHidden/>
+              </w:rPr>
+              <w:fldChar w:fldCharType="separate"/>
+            </w:r>
+            <w:r>
+              <w:rPr>
+                <w:noProof/>
+                <w:webHidden/>
+              </w:rPr>
+              <w:t>8</w:t>
+            </w:r>
+            <w:r>
+              <w:rPr>
+                <w:noProof/>
+                <w:webHidden/>
+              </w:rPr>
+              <w:fldChar w:fldCharType="end"/>
+            </w:r>
+          </w:hyperlink>
+        </w:p>
+        <w:p>
+          <w:r>
+            <w:rPr>
+              <w:b/>
+              <w:bCs/>
+              <w:noProof/>
+            </w:rPr>
+            <w:fldChar w:fldCharType="end"/>
+          </w:r>
+        </w:p>
+      </w:sdtContent>
+    </w:sdt>
     <w:p/>
     <w:p>
       <w:pPr>
-        <w:pStyle w:val="Heading1"/>
-      </w:pPr>
-      <w:r>
-        <w:t>Introduction</w:t>
+        <w:rPr>
+          <w:rFonts w:asciiTheme="majorHAnsi" w:eastAsiaTheme="majorEastAsia" w:hAnsiTheme="majorHAnsi" w:cstheme="majorBidi"/>
+          <w:b/>
+          <w:bCs/>
+          <w:smallCaps/>
+          <w:color w:val="000000" w:themeColor="text1"/>
+          <w:sz w:val="36"/>
+          <w:szCs w:val="36"/>
+        </w:rPr>
+      </w:pPr>
+      <w:r>
+        <w:br w:type="page"/>
       </w:r>
     </w:p>
     <w:p>
       <w:pPr>
-        <w:pStyle w:val="Heading2"/>
-      </w:pPr>
-      <w:r>
-        <w:t>Purpose of Document</w:t>
-      </w:r>
+        <w:pStyle w:val="Heading1"/>
+      </w:pPr>
+      <w:bookmarkStart w:id="1" w:name="_Toc129686065"/>
+      <w:r>
+        <w:lastRenderedPageBreak/>
+        <w:t>Introduction</w:t>
+      </w:r>
+      <w:bookmarkEnd w:id="1"/>
     </w:p>
     <w:p>
-      <w:r>
-        <w:t xml:space="preserve">his is a Requirements Specification document for a new </w:t>
-      </w:r>
-      <w:r>
-        <w:t>human resources</w:t>
-      </w:r>
-      <w:r>
-        <w:t xml:space="preserve"> </w:t>
-      </w:r>
-      <w:r>
-        <w:t xml:space="preserve">data </w:t>
-      </w:r>
-      <w:r>
-        <w:t xml:space="preserve">system for </w:t>
-      </w:r>
-      <w:r>
-        <w:t>Company X</w:t>
-      </w:r>
-      <w:r>
-        <w:t xml:space="preserve">. </w:t>
-      </w:r>
-      <w:r>
-        <w:t>Company X is a placeholder for any company that might employ both salaried and hourly employees</w:t>
-      </w:r>
-      <w:r>
-        <w:t xml:space="preserve">. The new system will provide </w:t>
-      </w:r>
-      <w:r>
-        <w:t xml:space="preserve">support for employee management and payroll reporting. </w:t>
-      </w:r>
-      <w:r>
-        <w:t xml:space="preserve"> This document describes the scope, objectives and goal of the new system. In addition to describing non-functional requirements, this document models the functional requirements with use cases, interaction diagrams, and class models. This document is intended to direct the design and implementation of the target system </w:t>
-      </w:r>
-      <w:r>
-        <w:t>within a database management system (DBMS)</w:t>
-      </w:r>
-      <w:r>
-        <w:t>.</w:t>
-      </w:r>
+      <w:pPr>
+        <w:pStyle w:val="Heading2"/>
+      </w:pPr>
+      <w:bookmarkStart w:id="2" w:name="_Toc129686066"/>
+      <w:r>
+        <w:t>Purpose of Document</w:t>
+      </w:r>
+      <w:bookmarkEnd w:id="2"/>
     </w:p>
     <w:p>
+      <w:r>
+        <w:t xml:space="preserve">his is a Requirements Specification document for a new </w:t>
+      </w:r>
+      <w:r>
+        <w:t>human resources</w:t>
+      </w:r>
+      <w:r>
+        <w:t xml:space="preserve"> </w:t>
+      </w:r>
+      <w:r>
+        <w:t xml:space="preserve">data </w:t>
+      </w:r>
+      <w:r>
+        <w:t xml:space="preserve">system for </w:t>
+      </w:r>
+      <w:r>
+        <w:t>Company X</w:t>
+      </w:r>
+      <w:r>
+        <w:t xml:space="preserve">. </w:t>
+      </w:r>
+      <w:r>
+        <w:t>Company X is a placeholder for any company that might employ both salaried and hourly employees</w:t>
+      </w:r>
+      <w:r>
+        <w:t xml:space="preserve">. The new system will provide </w:t>
+      </w:r>
+      <w:r>
+        <w:t xml:space="preserve">support for employee management and payroll reporting. </w:t>
+      </w:r>
+      <w:r>
+        <w:t xml:space="preserve"> This document describes the scope, objectives and goal of the new system. In addition to describing non-functional requirements, this document models the functional requirements with use cases, interaction diagrams, and class models. This document is intended to direct the design and implementation of the target system </w:t>
+      </w:r>
+      <w:r>
+        <w:t>within a database management system (DBMS)</w:t>
+      </w:r>
+      <w:r>
+        <w:t>.</w:t>
+      </w:r>
+    </w:p>
+    <w:p>
       <w:pPr>
         <w:pStyle w:val="Heading2"/>
       </w:pPr>
+      <w:bookmarkStart w:id="3" w:name="_Toc129686067"/>
       <w:r>
         <w:t>Project Summary</w:t>
       </w:r>
+      <w:bookmarkEnd w:id="3"/>
     </w:p>
     <w:tbl>
       <w:tblPr>
@@ -440,9 +3562,11 @@
       <w:pPr>
         <w:pStyle w:val="Heading2"/>
       </w:pPr>
+      <w:bookmarkStart w:id="4" w:name="_Toc129686068"/>
       <w:r>
         <w:t>Background</w:t>
       </w:r>
+      <w:bookmarkEnd w:id="4"/>
     </w:p>
     <w:p>
       <w:pPr>
@@ -518,9 +3642,11 @@
       <w:pPr>
         <w:pStyle w:val="Heading2"/>
       </w:pPr>
+      <w:bookmarkStart w:id="5" w:name="_Toc129686069"/>
       <w:r>
         <w:t>Project Scope</w:t>
       </w:r>
+      <w:bookmarkEnd w:id="5"/>
     </w:p>
     <w:p>
       <w:pPr>
@@ -568,17 +3694,21 @@
       <w:pPr>
         <w:pStyle w:val="Heading2"/>
       </w:pPr>
+      <w:bookmarkStart w:id="6" w:name="_Toc129686070"/>
       <w:r>
         <w:t>System Purpose</w:t>
       </w:r>
+      <w:bookmarkEnd w:id="6"/>
     </w:p>
     <w:p>
       <w:pPr>
         <w:pStyle w:val="Heading3"/>
       </w:pPr>
+      <w:bookmarkStart w:id="7" w:name="_Toc129686071"/>
       <w:r>
         <w:t>Users</w:t>
       </w:r>
+      <w:bookmarkEnd w:id="7"/>
     </w:p>
     <w:p>
       <w:r>
@@ -587,11 +3717,7 @@
     </w:p>
     <w:p>
       <w:r>
-        <w:lastRenderedPageBreak/>
-        <w:t>Human Resources Administrators</w:t>
-      </w:r>
-      <w:r>
-        <w:t xml:space="preserve">: </w:t>
+        <w:t xml:space="preserve">Human Resources Administrators: </w:t>
       </w:r>
     </w:p>
     <w:p>
@@ -599,10 +3725,7 @@
         <w:ind w:left="720"/>
       </w:pPr>
       <w:r>
-        <w:t xml:space="preserve">Upon implementation of the new system, </w:t>
-      </w:r>
-      <w:r>
-        <w:t>HR administrators will be able to enter new employees and manage existing employess (along with their dependents).</w:t>
+        <w:t>Upon implementation of the new system, HR administrators will be able to enter new employees and manage existing employess (along with their dependents).</w:t>
       </w:r>
     </w:p>
     <w:p>
@@ -620,7 +3743,10 @@
     </w:p>
     <w:p>
       <w:r>
-        <w:t>Hourly Employees:</w:t>
+        <w:t>Managers</w:t>
+      </w:r>
+      <w:r>
+        <w:t>:</w:t>
       </w:r>
     </w:p>
     <w:p>
@@ -628,38 +3754,40 @@
         <w:ind w:left="720"/>
       </w:pPr>
       <w:r>
+        <w:lastRenderedPageBreak/>
         <w:t xml:space="preserve">Upon implementation of the new system, </w:t>
       </w:r>
       <w:r>
-        <w:t>Hourly Employees will have the times they clock in and clock out permanently stored within a shared database.</w:t>
+        <w:t>Managers will be able to submit approved time sheets that will be used to generate the pay period and annual payroll reports</w:t>
+      </w:r>
+      <w:r>
+        <w:t>.</w:t>
       </w:r>
     </w:p>
     <w:p>
       <w:pPr>
         <w:pStyle w:val="Heading3"/>
       </w:pPr>
+      <w:bookmarkStart w:id="8" w:name="_Toc129686072"/>
       <w:r>
         <w:t>Location</w:t>
       </w:r>
+      <w:bookmarkEnd w:id="8"/>
     </w:p>
     <w:p>
       <w:r>
-        <w:t xml:space="preserve">The system will be available to </w:t>
-      </w:r>
-      <w:r>
-        <w:t>Human Resources and Payroll administrators at the home office of Company X</w:t>
-      </w:r>
-      <w:r>
-        <w:t>.</w:t>
+        <w:t>The system will be available to Human Resources and Payroll administrators at the home office of Company X.</w:t>
       </w:r>
     </w:p>
     <w:p>
       <w:pPr>
         <w:pStyle w:val="Heading3"/>
       </w:pPr>
+      <w:bookmarkStart w:id="9" w:name="_Toc129686073"/>
       <w:r>
         <w:t>Responsibilities</w:t>
       </w:r>
+      <w:bookmarkEnd w:id="9"/>
     </w:p>
     <w:p>
       <w:pPr>
@@ -764,7 +3892,31 @@
           <w:sz w:val="24"/>
           <w:szCs w:val="24"/>
         </w:rPr>
-        <w:t>provide a repository for hourly timeclock data</w:t>
+        <w:t xml:space="preserve">provide a repository for </w:t>
+      </w:r>
+      <w:r>
+        <w:rPr>
+          <w:rFonts w:ascii="Times New Roman" w:eastAsia="Times New Roman" w:hAnsi="Times New Roman" w:cs="Times New Roman"/>
+          <w:sz w:val="24"/>
+          <w:szCs w:val="24"/>
+        </w:rPr>
+        <w:t xml:space="preserve">approved time sheets for </w:t>
+      </w:r>
+      <w:r>
+        <w:rPr>
+          <w:rFonts w:ascii="Times New Roman" w:eastAsia="Times New Roman" w:hAnsi="Times New Roman" w:cs="Times New Roman"/>
+          <w:sz w:val="24"/>
+          <w:szCs w:val="24"/>
+        </w:rPr>
+        <w:t xml:space="preserve">hourly </w:t>
+      </w:r>
+      <w:r>
+        <w:rPr>
+          <w:rFonts w:ascii="Times New Roman" w:eastAsia="Times New Roman" w:hAnsi="Times New Roman" w:cs="Times New Roman"/>
+          <w:sz w:val="24"/>
+          <w:szCs w:val="24"/>
+        </w:rPr>
+        <w:t>workers</w:t>
       </w:r>
     </w:p>
     <w:p>
@@ -809,29 +3961,25 @@
     </w:p>
     <w:p>
       <w:r>
-        <w:t xml:space="preserve">The system will not be responsible for </w:t>
-      </w:r>
-      <w:r>
-        <w:t>other HR or payroll activities</w:t>
-      </w:r>
-      <w:r>
-        <w:t>.</w:t>
+        <w:t>The system will not be responsible for other HR or payroll activities.</w:t>
+      </w:r>
+      <w:r>
+        <w:t xml:space="preserve">  A separate system will be used for hourly workers to clock in and clock out.</w:t>
       </w:r>
     </w:p>
     <w:p>
       <w:pPr>
         <w:pStyle w:val="Heading3"/>
       </w:pPr>
+      <w:bookmarkStart w:id="10" w:name="_Toc129686074"/>
       <w:r>
         <w:t>Need</w:t>
       </w:r>
+      <w:bookmarkEnd w:id="10"/>
     </w:p>
     <w:p>
       <w:r>
-        <w:t xml:space="preserve">This system is needed in order to </w:t>
-      </w:r>
-      <w:r>
-        <w:t xml:space="preserve">reduce the overhead </w:t>
+        <w:t xml:space="preserve">This system is needed in order to reduce the overhead </w:t>
       </w:r>
       <w:r>
         <w:t>costs needed to manage the human resources and payroll divisions of Company X.</w:t>
@@ -841,9 +3989,11 @@
       <w:pPr>
         <w:pStyle w:val="Heading2"/>
       </w:pPr>
+      <w:bookmarkStart w:id="11" w:name="_Toc129686075"/>
       <w:r>
         <w:t>Overview of Document</w:t>
       </w:r>
+      <w:bookmarkEnd w:id="11"/>
     </w:p>
     <w:p>
       <w:pPr>
@@ -1024,16 +4174,7 @@
           <w:szCs w:val="24"/>
         </w:rPr>
         <w:br/>
-        <w:t xml:space="preserve">The specific behavioral requirements of the system are detailed in a series of use cases. Each use case </w:t>
-      </w:r>
-      <w:r>
-        <w:rPr>
-          <w:rFonts w:ascii="Times New Roman" w:eastAsia="Times New Roman" w:hAnsi="Times New Roman" w:cs="Times New Roman"/>
-          <w:sz w:val="24"/>
-          <w:szCs w:val="24"/>
-        </w:rPr>
-        <w:lastRenderedPageBreak/>
-        <w:t xml:space="preserve">accomplishes a business task and shows the interaction between the system and some outside actor. Each use case is described with both text and an interaction diagram. An interface prototype is also shown. The system use case diagram depicts the interactions between all use cases and system actors. </w:t>
+        <w:t xml:space="preserve">The specific behavioral requirements of the system are detailed in a series of use cases. Each use case accomplishes a business task and shows the interaction between the system and some outside actor. Each use case is described with both text and an interaction diagram. An interface prototype is also shown. The system use case diagram depicts the interactions between all use cases and system actors. </w:t>
       </w:r>
     </w:p>
     <w:p>
@@ -1109,24 +4250,98 @@
           <w:sz w:val="24"/>
           <w:szCs w:val="24"/>
         </w:rPr>
-        <w:t>data dictionary</w:t>
-      </w:r>
-      <w:r>
+        <w:t>variety of supporting documents</w:t>
+      </w:r>
+    </w:p>
+    <w:p>
+      <w:pPr>
+        <w:numPr>
+          <w:ilvl w:val="1"/>
+          <w:numId w:val="19"/>
+        </w:numPr>
+        <w:spacing w:before="100" w:beforeAutospacing="1" w:after="100" w:afterAutospacing="1" w:line="240" w:lineRule="auto"/>
         <w:rPr>
           <w:rFonts w:ascii="Times New Roman" w:eastAsia="Times New Roman" w:hAnsi="Times New Roman" w:cs="Times New Roman"/>
           <w:sz w:val="24"/>
           <w:szCs w:val="24"/>
         </w:rPr>
-        <w:t xml:space="preserve"> that</w:t>
-      </w:r>
+      </w:pPr>
       <w:r>
         <w:rPr>
           <w:rFonts w:ascii="Times New Roman" w:eastAsia="Times New Roman" w:hAnsi="Times New Roman" w:cs="Times New Roman"/>
           <w:sz w:val="24"/>
           <w:szCs w:val="24"/>
         </w:rPr>
-        <w:br/>
-        <w:t xml:space="preserve">defines terms specific to this project </w:t>
+        <w:t>data dictionary</w:t>
+      </w:r>
+      <w:r>
+        <w:rPr>
+          <w:rFonts w:ascii="Times New Roman" w:eastAsia="Times New Roman" w:hAnsi="Times New Roman" w:cs="Times New Roman"/>
+          <w:sz w:val="24"/>
+          <w:szCs w:val="24"/>
+        </w:rPr>
+        <w:t xml:space="preserve"> </w:t>
+      </w:r>
+      <w:r>
+        <w:rPr>
+          <w:rFonts w:ascii="Times New Roman" w:eastAsia="Times New Roman" w:hAnsi="Times New Roman" w:cs="Times New Roman"/>
+          <w:sz w:val="24"/>
+          <w:szCs w:val="24"/>
+        </w:rPr>
+        <w:t xml:space="preserve">– defining </w:t>
+      </w:r>
+      <w:r>
+        <w:rPr>
+          <w:rFonts w:ascii="Times New Roman" w:eastAsia="Times New Roman" w:hAnsi="Times New Roman" w:cs="Times New Roman"/>
+          <w:sz w:val="24"/>
+          <w:szCs w:val="24"/>
+        </w:rPr>
+        <w:t xml:space="preserve">terms specific to this project </w:t>
+      </w:r>
+    </w:p>
+    <w:p>
+      <w:pPr>
+        <w:numPr>
+          <w:ilvl w:val="1"/>
+          <w:numId w:val="19"/>
+        </w:numPr>
+        <w:spacing w:before="100" w:beforeAutospacing="1" w:after="100" w:afterAutospacing="1" w:line="240" w:lineRule="auto"/>
+        <w:rPr>
+          <w:rFonts w:ascii="Times New Roman" w:eastAsia="Times New Roman" w:hAnsi="Times New Roman" w:cs="Times New Roman"/>
+          <w:sz w:val="24"/>
+          <w:szCs w:val="24"/>
+        </w:rPr>
+      </w:pPr>
+      <w:r>
+        <w:rPr>
+          <w:rFonts w:ascii="Times New Roman" w:eastAsia="Times New Roman" w:hAnsi="Times New Roman" w:cs="Times New Roman"/>
+          <w:sz w:val="24"/>
+          <w:szCs w:val="24"/>
+        </w:rPr>
+        <w:t>conceptual model – Enhance Entity Relationship (EER) model</w:t>
+      </w:r>
+    </w:p>
+    <w:p>
+      <w:pPr>
+        <w:numPr>
+          <w:ilvl w:val="1"/>
+          <w:numId w:val="19"/>
+        </w:numPr>
+        <w:spacing w:before="100" w:beforeAutospacing="1" w:after="100" w:afterAutospacing="1" w:line="240" w:lineRule="auto"/>
+        <w:rPr>
+          <w:rFonts w:ascii="Times New Roman" w:eastAsia="Times New Roman" w:hAnsi="Times New Roman" w:cs="Times New Roman"/>
+          <w:sz w:val="24"/>
+          <w:szCs w:val="24"/>
+        </w:rPr>
+      </w:pPr>
+      <w:r>
+        <w:rPr>
+          <w:rFonts w:ascii="Times New Roman" w:eastAsia="Times New Roman" w:hAnsi="Times New Roman" w:cs="Times New Roman"/>
+          <w:sz w:val="24"/>
+          <w:szCs w:val="24"/>
+        </w:rPr>
+        <w:lastRenderedPageBreak/>
+        <w:t>pseudo code – summaries for programming tasks</w:t>
       </w:r>
     </w:p>
     <w:p/>
@@ -1134,139 +4349,170 @@
       <w:pPr>
         <w:pStyle w:val="Heading1"/>
       </w:pPr>
+      <w:bookmarkStart w:id="12" w:name="_Toc129686076"/>
       <w:r>
         <w:t>Functional Objectives</w:t>
       </w:r>
+      <w:bookmarkEnd w:id="12"/>
     </w:p>
     <w:p>
       <w:pPr>
         <w:pStyle w:val="Heading2"/>
       </w:pPr>
+      <w:bookmarkStart w:id="13" w:name="_Toc129686077"/>
       <w:r>
         <w:t>High Priority</w:t>
       </w:r>
+      <w:bookmarkEnd w:id="13"/>
     </w:p>
     <w:p/>
     <w:p>
       <w:pPr>
         <w:pStyle w:val="Heading2"/>
       </w:pPr>
+      <w:bookmarkStart w:id="14" w:name="_Toc129686078"/>
       <w:r>
         <w:t>Medium Priority</w:t>
       </w:r>
+      <w:bookmarkEnd w:id="14"/>
     </w:p>
     <w:p/>
     <w:p>
       <w:pPr>
         <w:pStyle w:val="Heading2"/>
       </w:pPr>
+      <w:bookmarkStart w:id="15" w:name="_Toc129686079"/>
       <w:r>
         <w:t>Low Priority</w:t>
       </w:r>
+      <w:bookmarkEnd w:id="15"/>
     </w:p>
     <w:p/>
     <w:p>
       <w:pPr>
         <w:pStyle w:val="Heading1"/>
       </w:pPr>
+      <w:bookmarkStart w:id="16" w:name="_Toc129686080"/>
       <w:r>
         <w:t>Non-Functional Objectives</w:t>
       </w:r>
+      <w:bookmarkEnd w:id="16"/>
     </w:p>
     <w:p>
       <w:pPr>
         <w:pStyle w:val="Heading2"/>
       </w:pPr>
+      <w:bookmarkStart w:id="17" w:name="_Toc129686081"/>
       <w:r>
         <w:t>Reliability</w:t>
       </w:r>
+      <w:bookmarkEnd w:id="17"/>
     </w:p>
     <w:p/>
     <w:p>
       <w:pPr>
         <w:pStyle w:val="Heading2"/>
       </w:pPr>
+      <w:bookmarkStart w:id="18" w:name="_Toc129686082"/>
       <w:r>
         <w:t>Usability</w:t>
       </w:r>
+      <w:bookmarkEnd w:id="18"/>
     </w:p>
     <w:p/>
     <w:p>
       <w:pPr>
         <w:pStyle w:val="Heading2"/>
       </w:pPr>
+      <w:bookmarkStart w:id="19" w:name="_Toc129686083"/>
       <w:r>
         <w:t>Performance</w:t>
       </w:r>
+      <w:bookmarkEnd w:id="19"/>
     </w:p>
     <w:p/>
     <w:p>
       <w:pPr>
         <w:pStyle w:val="Heading2"/>
       </w:pPr>
+      <w:bookmarkStart w:id="20" w:name="_Toc129686084"/>
       <w:r>
         <w:t>Security</w:t>
       </w:r>
+      <w:bookmarkEnd w:id="20"/>
     </w:p>
     <w:p/>
     <w:p>
       <w:pPr>
         <w:pStyle w:val="Heading2"/>
       </w:pPr>
+      <w:bookmarkStart w:id="21" w:name="_Toc129686085"/>
       <w:r>
         <w:t>Supportability</w:t>
       </w:r>
+      <w:bookmarkEnd w:id="21"/>
     </w:p>
     <w:p/>
     <w:p>
       <w:pPr>
         <w:pStyle w:val="Heading2"/>
       </w:pPr>
+      <w:bookmarkStart w:id="22" w:name="_Toc129686086"/>
       <w:r>
         <w:t>Online user Documentation and Help</w:t>
       </w:r>
+      <w:bookmarkEnd w:id="22"/>
     </w:p>
     <w:p/>
     <w:p>
       <w:pPr>
         <w:pStyle w:val="Heading2"/>
       </w:pPr>
-      <w:r>
-        <w:lastRenderedPageBreak/>
+      <w:bookmarkStart w:id="23" w:name="_Toc129686087"/>
+      <w:r>
         <w:t>Purchased Components</w:t>
       </w:r>
+      <w:bookmarkEnd w:id="23"/>
     </w:p>
     <w:p/>
     <w:p>
       <w:pPr>
         <w:pStyle w:val="Heading2"/>
       </w:pPr>
+      <w:bookmarkStart w:id="24" w:name="_Toc129686088"/>
       <w:r>
         <w:t>Interfaces</w:t>
       </w:r>
+      <w:bookmarkEnd w:id="24"/>
     </w:p>
     <w:p/>
     <w:p>
       <w:pPr>
         <w:pStyle w:val="Heading1"/>
       </w:pPr>
-      <w:r>
+      <w:bookmarkStart w:id="25" w:name="_Toc129686089"/>
+      <w:r>
+        <w:lastRenderedPageBreak/>
         <w:t>The Context Model</w:t>
       </w:r>
+      <w:bookmarkEnd w:id="25"/>
     </w:p>
     <w:p>
       <w:pPr>
         <w:pStyle w:val="Heading2"/>
       </w:pPr>
+      <w:bookmarkStart w:id="26" w:name="_Toc129686090"/>
       <w:r>
         <w:t>Goal Statement</w:t>
       </w:r>
+      <w:bookmarkEnd w:id="26"/>
     </w:p>
     <w:p/>
     <w:p>
       <w:pPr>
         <w:pStyle w:val="Heading2"/>
       </w:pPr>
+      <w:bookmarkStart w:id="27" w:name="_Toc129686091"/>
       <w:r>
         <w:t>Context</w:t>
       </w:r>
@@ -1276,41 +4522,50 @@
       <w:r>
         <w:t xml:space="preserve"> (Information FLow Diagram)</w:t>
       </w:r>
+      <w:bookmarkEnd w:id="27"/>
     </w:p>
     <w:p/>
     <w:p>
       <w:pPr>
         <w:pStyle w:val="Heading2"/>
       </w:pPr>
+      <w:bookmarkStart w:id="28" w:name="_Toc129686092"/>
       <w:r>
         <w:t>System Externals</w:t>
       </w:r>
+      <w:bookmarkEnd w:id="28"/>
     </w:p>
     <w:p/>
     <w:p>
       <w:pPr>
         <w:pStyle w:val="Heading1"/>
       </w:pPr>
+      <w:bookmarkStart w:id="29" w:name="_Toc129686093"/>
       <w:r>
         <w:t>The Use Case Model</w:t>
       </w:r>
+      <w:bookmarkEnd w:id="29"/>
     </w:p>
     <w:p>
       <w:pPr>
         <w:pStyle w:val="Heading2"/>
       </w:pPr>
+      <w:bookmarkStart w:id="30" w:name="_Toc129686094"/>
       <w:r>
         <w:t>System Use Case Diagram</w:t>
       </w:r>
+      <w:bookmarkEnd w:id="30"/>
     </w:p>
     <w:p/>
     <w:p>
       <w:pPr>
         <w:pStyle w:val="Heading2"/>
       </w:pPr>
+      <w:bookmarkStart w:id="31" w:name="_Toc129686095"/>
       <w:r>
         <w:t>Use Case Descriptions (for selected cases)</w:t>
       </w:r>
+      <w:bookmarkEnd w:id="31"/>
     </w:p>
     <w:p>
       <w:r>
@@ -1337,9 +4592,11 @@
           <w:numId w:val="0"/>
         </w:numPr>
       </w:pPr>
+      <w:bookmarkStart w:id="32" w:name="_Toc129686096"/>
       <w:r>
         <w:t>Add Employee</w:t>
       </w:r>
+      <w:bookmarkEnd w:id="32"/>
     </w:p>
     <w:tbl>
       <w:tblPr>
@@ -1625,7 +4882,6 @@
               <w:ind w:left="526"/>
             </w:pPr>
             <w:r>
-              <w:lastRenderedPageBreak/>
               <w:t>All required fields defined</w:t>
             </w:r>
           </w:p>
@@ -1676,7 +4932,6 @@
           </w:tcPr>
           <w:p>
             <w:r>
-              <w:lastRenderedPageBreak/>
               <w:t>Alternative Flows:</w:t>
             </w:r>
           </w:p>
@@ -1732,6 +4987,7 @@
           </w:tcPr>
           <w:p>
             <w:r>
+              <w:lastRenderedPageBreak/>
               <w:t>Extension Points:</w:t>
             </w:r>
           </w:p>
@@ -1941,27 +5197,33 @@
           <w:numId w:val="0"/>
         </w:numPr>
       </w:pPr>
+      <w:bookmarkStart w:id="33" w:name="_Toc129686097"/>
       <w:r>
         <w:t>Payroll Administrator</w:t>
       </w:r>
+      <w:bookmarkEnd w:id="33"/>
     </w:p>
     <w:p/>
     <w:p>
       <w:pPr>
         <w:pStyle w:val="Heading1"/>
       </w:pPr>
+      <w:bookmarkStart w:id="34" w:name="_Toc129686098"/>
       <w:r>
         <w:t>Logical Design</w:t>
       </w:r>
+      <w:bookmarkEnd w:id="34"/>
     </w:p>
     <w:p/>
     <w:p>
       <w:pPr>
         <w:pStyle w:val="Heading1"/>
       </w:pPr>
+      <w:bookmarkStart w:id="35" w:name="_Toc129686099"/>
       <w:r>
         <w:t>Appendix</w:t>
       </w:r>
+      <w:bookmarkEnd w:id="35"/>
     </w:p>
     <w:p>
       <w:pPr>
@@ -1971,17 +5233,21 @@
           <w:numId w:val="0"/>
         </w:numPr>
       </w:pPr>
+      <w:bookmarkStart w:id="36" w:name="_Toc129686100"/>
       <w:r>
         <w:t>Data Dictionary</w:t>
       </w:r>
+      <w:bookmarkEnd w:id="36"/>
     </w:p>
     <w:p>
       <w:pPr>
         <w:pStyle w:val="Heading3"/>
       </w:pPr>
+      <w:bookmarkStart w:id="37" w:name="_Toc129686101"/>
       <w:r>
         <w:t>Employee</w:t>
       </w:r>
+      <w:bookmarkEnd w:id="37"/>
     </w:p>
     <w:tbl>
       <w:tblPr>
@@ -2746,7 +6012,6 @@
                 <w:sz w:val="24"/>
                 <w:szCs w:val="24"/>
               </w:rPr>
-              <w:lastRenderedPageBreak/>
               <w:t>StartDate</w:t>
             </w:r>
           </w:p>
@@ -2977,7 +6242,7 @@
         <w:sz w:val="20"/>
       </w:rPr>
     </w:lvl>
-    <w:lvl w:ilvl="1" w:tentative="1">
+    <w:lvl w:ilvl="1">
       <w:start w:val="1"/>
       <w:numFmt w:val="bullet"/>
       <w:lvlText w:val="o"/>
@@ -5299,7 +8564,6 @@
     <w:basedOn w:val="Heading1"/>
     <w:next w:val="Normal"/>
     <w:uiPriority w:val="39"/>
-    <w:semiHidden/>
     <w:unhideWhenUsed/>
     <w:qFormat/>
     <w:rsid w:val="00986E76"/>
@@ -5585,6 +8849,44 @@
       <w:sz w:val="24"/>
       <w:szCs w:val="24"/>
     </w:rPr>
+  </w:style>
+  <w:style w:type="paragraph" w:styleId="TOC1">
+    <w:name w:val="toc 1"/>
+    <w:basedOn w:val="Normal"/>
+    <w:next w:val="Normal"/>
+    <w:autoRedefine/>
+    <w:uiPriority w:val="39"/>
+    <w:unhideWhenUsed/>
+    <w:rsid w:val="00285308"/>
+    <w:pPr>
+      <w:spacing w:after="100"/>
+    </w:pPr>
+  </w:style>
+  <w:style w:type="paragraph" w:styleId="TOC2">
+    <w:name w:val="toc 2"/>
+    <w:basedOn w:val="Normal"/>
+    <w:next w:val="Normal"/>
+    <w:autoRedefine/>
+    <w:uiPriority w:val="39"/>
+    <w:unhideWhenUsed/>
+    <w:rsid w:val="00285308"/>
+    <w:pPr>
+      <w:spacing w:after="100"/>
+      <w:ind w:left="220"/>
+    </w:pPr>
+  </w:style>
+  <w:style w:type="paragraph" w:styleId="TOC3">
+    <w:name w:val="toc 3"/>
+    <w:basedOn w:val="Normal"/>
+    <w:next w:val="Normal"/>
+    <w:autoRedefine/>
+    <w:uiPriority w:val="39"/>
+    <w:unhideWhenUsed/>
+    <w:rsid w:val="00285308"/>
+    <w:pPr>
+      <w:spacing w:after="100"/>
+      <w:ind w:left="440"/>
+    </w:pPr>
   </w:style>
 </w:styles>
 </file>
@@ -5882,4 +9184,16 @@
     </a:ext>
   </a:extLst>
 </a:theme>
+</file>
+
+<file path=customXml/item1.xml><?xml version="1.0" encoding="utf-8"?>
+<b:Sources xmlns:b="http://schemas.openxmlformats.org/officeDocument/2006/bibliography" xmlns="http://schemas.openxmlformats.org/officeDocument/2006/bibliography" SelectedStyle="\APASixthEditionOfficeOnline.xsl" StyleName="APA" Version="6"/>
+</file>
+
+<file path=customXml/itemProps1.xml><?xml version="1.0" encoding="utf-8"?>
+<ds:datastoreItem xmlns:ds="http://schemas.openxmlformats.org/officeDocument/2006/customXml" ds:itemID="{0EFFCC97-137B-46D4-919F-573E08905D25}">
+  <ds:schemaRefs>
+    <ds:schemaRef ds:uri="http://schemas.openxmlformats.org/officeDocument/2006/bibliography"/>
+  </ds:schemaRefs>
+</ds:datastoreItem>
 </file>
</xml_diff>

<commit_message>
After update to spec and initialization of EER
</commit_message>
<xml_diff>
--- a/CompanyX.Specification.v1.00.docx
+++ b/CompanyX.Specification.v1.00.docx
@@ -49,7 +49,19 @@
           <w:rPr>
             <w:rStyle w:val="Hyperlink"/>
           </w:rPr>
-          <w:t>http://web.cse.ohio-state.edu/~bair.41/616/Project/Example_Document/Req_Doc_Example.html</w:t>
+          <w:t>http://web.cse.ohio-state.edu/~bair.41/616/Pro</w:t>
+        </w:r>
+        <w:r>
+          <w:rPr>
+            <w:rStyle w:val="Hyperlink"/>
+          </w:rPr>
+          <w:t>j</w:t>
+        </w:r>
+        <w:r>
+          <w:rPr>
+            <w:rStyle w:val="Hyperlink"/>
+          </w:rPr>
+          <w:t>ect/Example_Document/Req_Doc_Example.html</w:t>
         </w:r>
       </w:hyperlink>
       <w:r>
@@ -3207,6 +3219,9 @@
     </w:p>
     <w:p>
       <w:r>
+        <w:t>T</w:t>
+      </w:r>
+      <w:r>
         <w:t xml:space="preserve">his is a Requirements Specification document for a new </w:t>
       </w:r>
       <w:r>
@@ -4318,7 +4333,23 @@
           <w:sz w:val="24"/>
           <w:szCs w:val="24"/>
         </w:rPr>
-        <w:t>conceptual model – Enhance Entity Relationship (EER) model</w:t>
+        <w:t>conceptual model – Enhance</w:t>
+      </w:r>
+      <w:r>
+        <w:rPr>
+          <w:rFonts w:ascii="Times New Roman" w:eastAsia="Times New Roman" w:hAnsi="Times New Roman" w:cs="Times New Roman"/>
+          <w:sz w:val="24"/>
+          <w:szCs w:val="24"/>
+        </w:rPr>
+        <w:t>d</w:t>
+      </w:r>
+      <w:r>
+        <w:rPr>
+          <w:rFonts w:ascii="Times New Roman" w:eastAsia="Times New Roman" w:hAnsi="Times New Roman" w:cs="Times New Roman"/>
+          <w:sz w:val="24"/>
+          <w:szCs w:val="24"/>
+        </w:rPr>
+        <w:t xml:space="preserve"> Entity Relationship (EER) model</w:t>
       </w:r>
     </w:p>
     <w:p>

</xml_diff>